<commit_message>
Change color to red.
</commit_message>
<xml_diff>
--- a/Task-tables.docx
+++ b/Task-tables.docx
@@ -20,12 +20,12 @@
           <w:p>
             <w:pPr>
               <w:rPr>
-                <w:color w:val="008000"/>
-              </w:rPr>
-            </w:pPr>
-            <w:r>
-              <w:rPr>
-                <w:color w:val="008000"/>
+                <w:color w:val="FF0000"/>
+              </w:rPr>
+            </w:pPr>
+            <w:r>
+              <w:rPr>
+                <w:color w:val="FF0000"/>
               </w:rPr>
               <w:t>Task</w:t>
             </w:r>
@@ -38,24 +38,24 @@
           <w:p>
             <w:pPr>
               <w:rPr>
-                <w:color w:val="008000"/>
-              </w:rPr>
-            </w:pPr>
-            <w:r>
-              <w:rPr>
-                <w:color w:val="008000"/>
+                <w:color w:val="FF0000"/>
+              </w:rPr>
+            </w:pPr>
+            <w:r>
+              <w:rPr>
+                <w:color w:val="FF0000"/>
               </w:rPr>
               <w:t xml:space="preserve">Manage </w:t>
             </w:r>
             <w:r>
               <w:rPr>
-                <w:color w:val="008000"/>
+                <w:color w:val="FF0000"/>
               </w:rPr>
               <w:t xml:space="preserve">personal </w:t>
             </w:r>
             <w:r>
               <w:rPr>
-                <w:color w:val="008000"/>
+                <w:color w:val="FF0000"/>
               </w:rPr>
               <w:t>time</w:t>
             </w:r>
@@ -70,60 +70,62 @@
           <w:p>
             <w:pPr>
               <w:rPr>
-                <w:color w:val="008000"/>
-              </w:rPr>
-            </w:pPr>
-            <w:r>
-              <w:rPr>
-                <w:color w:val="008000"/>
+                <w:color w:val="FF0000"/>
+              </w:rPr>
+            </w:pPr>
+            <w:r>
+              <w:rPr>
+                <w:color w:val="FF0000"/>
               </w:rPr>
               <w:t>Goal of task</w:t>
             </w:r>
-          </w:p>
-        </w:tc>
-        <w:tc>
-          <w:tcPr>
-            <w:tcW w:w="5913" w:type="dxa"/>
-          </w:tcPr>
-          <w:p>
-            <w:pPr>
-              <w:rPr>
-                <w:color w:val="008000"/>
-              </w:rPr>
-            </w:pPr>
-            <w:r>
-              <w:rPr>
-                <w:color w:val="008000"/>
+            <w:bookmarkStart w:id="0" w:name="_GoBack"/>
+            <w:bookmarkEnd w:id="0"/>
+          </w:p>
+        </w:tc>
+        <w:tc>
+          <w:tcPr>
+            <w:tcW w:w="5913" w:type="dxa"/>
+          </w:tcPr>
+          <w:p>
+            <w:pPr>
+              <w:rPr>
+                <w:color w:val="FF0000"/>
+              </w:rPr>
+            </w:pPr>
+            <w:r>
+              <w:rPr>
+                <w:color w:val="FF0000"/>
               </w:rPr>
               <w:t>Facilitate</w:t>
             </w:r>
             <w:r>
               <w:rPr>
-                <w:color w:val="008000"/>
+                <w:color w:val="FF0000"/>
               </w:rPr>
               <w:t xml:space="preserve"> event planning and</w:t>
             </w:r>
             <w:r>
               <w:rPr>
-                <w:color w:val="008000"/>
+                <w:color w:val="FF0000"/>
               </w:rPr>
               <w:t xml:space="preserve"> </w:t>
             </w:r>
             <w:r>
               <w:rPr>
-                <w:color w:val="008000"/>
+                <w:color w:val="FF0000"/>
               </w:rPr>
               <w:t>proper time allocation, by means of organization</w:t>
             </w:r>
             <w:r>
               <w:rPr>
-                <w:color w:val="008000"/>
+                <w:color w:val="FF0000"/>
               </w:rPr>
               <w:t xml:space="preserve"> and recollection of </w:t>
             </w:r>
             <w:r>
               <w:rPr>
-                <w:color w:val="008000"/>
+                <w:color w:val="FF0000"/>
               </w:rPr>
               <w:t>events and their details</w:t>
             </w:r>
@@ -138,12 +140,12 @@
           <w:p>
             <w:pPr>
               <w:rPr>
-                <w:color w:val="008000"/>
-              </w:rPr>
-            </w:pPr>
-            <w:r>
-              <w:rPr>
-                <w:color w:val="008000"/>
+                <w:color w:val="FF0000"/>
+              </w:rPr>
+            </w:pPr>
+            <w:r>
+              <w:rPr>
+                <w:color w:val="FF0000"/>
               </w:rPr>
               <w:t>Sub-unit of</w:t>
             </w:r>
@@ -156,26 +158,26 @@
           <w:p>
             <w:pPr>
               <w:rPr>
-                <w:color w:val="008000"/>
-              </w:rPr>
-            </w:pPr>
-          </w:p>
-        </w:tc>
-      </w:tr>
-      <w:tr>
-        <w:tc>
-          <w:tcPr>
-            <w:tcW w:w="2943" w:type="dxa"/>
-          </w:tcPr>
-          <w:p>
-            <w:pPr>
-              <w:rPr>
-                <w:color w:val="008000"/>
-              </w:rPr>
-            </w:pPr>
-            <w:r>
-              <w:rPr>
-                <w:color w:val="008000"/>
+                <w:color w:val="FF0000"/>
+              </w:rPr>
+            </w:pPr>
+          </w:p>
+        </w:tc>
+      </w:tr>
+      <w:tr>
+        <w:tc>
+          <w:tcPr>
+            <w:tcW w:w="2943" w:type="dxa"/>
+          </w:tcPr>
+          <w:p>
+            <w:pPr>
+              <w:rPr>
+                <w:color w:val="FF0000"/>
+              </w:rPr>
+            </w:pPr>
+            <w:r>
+              <w:rPr>
+                <w:color w:val="FF0000"/>
               </w:rPr>
               <w:t>Sub-tasks that define task</w:t>
             </w:r>
@@ -193,12 +195,12 @@
                 <w:numId w:val="1"/>
               </w:numPr>
               <w:rPr>
-                <w:color w:val="008000"/>
-              </w:rPr>
-            </w:pPr>
-            <w:r>
-              <w:rPr>
-                <w:color w:val="008000"/>
+                <w:color w:val="FF0000"/>
+              </w:rPr>
+            </w:pPr>
+            <w:r>
+              <w:rPr>
+                <w:color w:val="FF0000"/>
               </w:rPr>
               <w:t>Maintain events</w:t>
             </w:r>
@@ -211,12 +213,12 @@
                 <w:numId w:val="1"/>
               </w:numPr>
               <w:rPr>
-                <w:color w:val="008000"/>
-              </w:rPr>
-            </w:pPr>
-            <w:r>
-              <w:rPr>
-                <w:color w:val="008000"/>
+                <w:color w:val="FF0000"/>
+              </w:rPr>
+            </w:pPr>
+            <w:r>
+              <w:rPr>
+                <w:color w:val="FF0000"/>
               </w:rPr>
               <w:t>Remember events</w:t>
             </w:r>
@@ -229,12 +231,12 @@
                 <w:numId w:val="1"/>
               </w:numPr>
               <w:rPr>
-                <w:color w:val="008000"/>
-              </w:rPr>
-            </w:pPr>
-            <w:r>
-              <w:rPr>
-                <w:color w:val="008000"/>
+                <w:color w:val="FF0000"/>
+              </w:rPr>
+            </w:pPr>
+            <w:r>
+              <w:rPr>
+                <w:color w:val="FF0000"/>
               </w:rPr>
               <w:t>Share events</w:t>
             </w:r>
@@ -249,12 +251,12 @@
           <w:p>
             <w:pPr>
               <w:rPr>
-                <w:color w:val="008000"/>
-              </w:rPr>
-            </w:pPr>
-            <w:r>
-              <w:rPr>
-                <w:color w:val="008000"/>
+                <w:color w:val="FF0000"/>
+              </w:rPr>
+            </w:pPr>
+            <w:r>
+              <w:rPr>
+                <w:color w:val="FF0000"/>
               </w:rPr>
               <w:t>Input / actions required from user</w:t>
             </w:r>
@@ -267,12 +269,12 @@
           <w:p>
             <w:pPr>
               <w:rPr>
-                <w:color w:val="008000"/>
-              </w:rPr>
-            </w:pPr>
-            <w:r>
-              <w:rPr>
-                <w:color w:val="008000"/>
+                <w:color w:val="FF0000"/>
+              </w:rPr>
+            </w:pPr>
+            <w:r>
+              <w:rPr>
+                <w:color w:val="FF0000"/>
               </w:rPr>
               <w:t>Events and event details</w:t>
             </w:r>
@@ -287,12 +289,12 @@
           <w:p>
             <w:pPr>
               <w:rPr>
-                <w:color w:val="008000"/>
-              </w:rPr>
-            </w:pPr>
-            <w:r>
-              <w:rPr>
-                <w:color w:val="008000"/>
+                <w:color w:val="FF0000"/>
+              </w:rPr>
+            </w:pPr>
+            <w:r>
+              <w:rPr>
+                <w:color w:val="FF0000"/>
               </w:rPr>
               <w:t>Perceivable output / results occurring from user</w:t>
             </w:r>
@@ -305,18 +307,18 @@
           <w:p>
             <w:pPr>
               <w:rPr>
-                <w:color w:val="008000"/>
-              </w:rPr>
-            </w:pPr>
-            <w:r>
-              <w:rPr>
-                <w:color w:val="008000"/>
+                <w:color w:val="FF0000"/>
+              </w:rPr>
+            </w:pPr>
+            <w:r>
+              <w:rPr>
+                <w:color w:val="FF0000"/>
               </w:rPr>
               <w:t xml:space="preserve">Events and event details organized and recorded </w:t>
             </w:r>
             <w:r>
               <w:rPr>
-                <w:color w:val="008000"/>
+                <w:color w:val="FF0000"/>
               </w:rPr>
               <w:t>to facilitate their recollection and effectively plan and allocate personal time</w:t>
             </w:r>
@@ -331,12 +333,12 @@
           <w:p>
             <w:pPr>
               <w:rPr>
-                <w:color w:val="008000"/>
-              </w:rPr>
-            </w:pPr>
-            <w:r>
-              <w:rPr>
-                <w:color w:val="008000"/>
+                <w:color w:val="FF0000"/>
+              </w:rPr>
+            </w:pPr>
+            <w:r>
+              <w:rPr>
+                <w:color w:val="FF0000"/>
               </w:rPr>
               <w:t>Required non-interface functions</w:t>
             </w:r>
@@ -349,26 +351,26 @@
           <w:p>
             <w:pPr>
               <w:rPr>
-                <w:color w:val="008000"/>
-              </w:rPr>
-            </w:pPr>
-          </w:p>
-        </w:tc>
-      </w:tr>
-      <w:tr>
-        <w:tc>
-          <w:tcPr>
-            <w:tcW w:w="2943" w:type="dxa"/>
-          </w:tcPr>
-          <w:p>
-            <w:pPr>
-              <w:rPr>
-                <w:color w:val="008000"/>
-              </w:rPr>
-            </w:pPr>
-            <w:r>
-              <w:rPr>
-                <w:color w:val="008000"/>
+                <w:color w:val="FF0000"/>
+              </w:rPr>
+            </w:pPr>
+          </w:p>
+        </w:tc>
+      </w:tr>
+      <w:tr>
+        <w:tc>
+          <w:tcPr>
+            <w:tcW w:w="2943" w:type="dxa"/>
+          </w:tcPr>
+          <w:p>
+            <w:pPr>
+              <w:rPr>
+                <w:color w:val="FF0000"/>
+              </w:rPr>
+            </w:pPr>
+            <w:r>
+              <w:rPr>
+                <w:color w:val="FF0000"/>
               </w:rPr>
               <w:t>Other</w:t>
             </w:r>
@@ -381,7 +383,7 @@
           <w:p>
             <w:pPr>
               <w:rPr>
-                <w:color w:val="008000"/>
+                <w:color w:val="FF0000"/>
               </w:rPr>
             </w:pPr>
           </w:p>
@@ -6710,7 +6712,6 @@
                 <w:color w:val="008000"/>
               </w:rPr>
             </w:pPr>
-            <w:bookmarkStart w:id="0" w:name="_GoBack"/>
             <w:r>
               <w:rPr>
                 <w:color w:val="008000"/>
@@ -6732,7 +6733,6 @@
           </w:p>
         </w:tc>
       </w:tr>
-      <w:bookmarkEnd w:id="0"/>
       <w:tr>
         <w:tc>
           <w:tcPr>
@@ -14123,18 +14123,12 @@
           </w:tcPr>
           <w:p>
             <w:r>
-              <w:t xml:space="preserve">2.3.5.1 </w:t>
-            </w:r>
-            <w:r>
-              <w:t>Specify event details</w:t>
-            </w:r>
-          </w:p>
-          <w:p>
-            <w:r>
-              <w:t xml:space="preserve">2.3.5.2 </w:t>
-            </w:r>
-            <w:r>
-              <w:t>Specify reminder date</w:t>
+              <w:t>2.3.5.1 Specify event details</w:t>
+            </w:r>
+          </w:p>
+          <w:p>
+            <w:r>
+              <w:t>2.3.5.2 Specify reminder date</w:t>
             </w:r>
           </w:p>
         </w:tc>
@@ -17319,7 +17313,7 @@
 </file>
 
 <file path=customXml/itemProps1.xml><?xml version="1.0" encoding="utf-8"?>
-<ds:datastoreItem xmlns:ds="http://schemas.openxmlformats.org/officeDocument/2006/customXml" ds:itemID="{5956591A-83D2-BA4C-8C80-9F40F26BE735}">
+<ds:datastoreItem xmlns:ds="http://schemas.openxmlformats.org/officeDocument/2006/customXml" ds:itemID="{19FB0A8A-FB96-C542-B8D4-63113532C654}">
   <ds:schemaRefs>
     <ds:schemaRef ds:uri="http://schemas.openxmlformats.org/officeDocument/2006/bibliography"/>
   </ds:schemaRefs>

</xml_diff>

<commit_message>
Changed back to green.
</commit_message>
<xml_diff>
--- a/Task-tables.docx
+++ b/Task-tables.docx
@@ -20,12 +20,13 @@
           <w:p>
             <w:pPr>
               <w:rPr>
-                <w:color w:val="FF0000"/>
-              </w:rPr>
-            </w:pPr>
-            <w:r>
-              <w:rPr>
-                <w:color w:val="FF0000"/>
+                <w:color w:val="008000"/>
+              </w:rPr>
+            </w:pPr>
+            <w:bookmarkStart w:id="0" w:name="_GoBack" w:colFirst="0" w:colLast="1"/>
+            <w:r>
+              <w:rPr>
+                <w:color w:val="008000"/>
               </w:rPr>
               <w:t>Task</w:t>
             </w:r>
@@ -38,24 +39,24 @@
           <w:p>
             <w:pPr>
               <w:rPr>
-                <w:color w:val="FF0000"/>
-              </w:rPr>
-            </w:pPr>
-            <w:r>
-              <w:rPr>
-                <w:color w:val="FF0000"/>
+                <w:color w:val="008000"/>
+              </w:rPr>
+            </w:pPr>
+            <w:r>
+              <w:rPr>
+                <w:color w:val="008000"/>
               </w:rPr>
               <w:t xml:space="preserve">Manage </w:t>
             </w:r>
             <w:r>
               <w:rPr>
-                <w:color w:val="FF0000"/>
+                <w:color w:val="008000"/>
               </w:rPr>
               <w:t xml:space="preserve">personal </w:t>
             </w:r>
             <w:r>
               <w:rPr>
-                <w:color w:val="FF0000"/>
+                <w:color w:val="008000"/>
               </w:rPr>
               <w:t>time</w:t>
             </w:r>
@@ -70,62 +71,60 @@
           <w:p>
             <w:pPr>
               <w:rPr>
-                <w:color w:val="FF0000"/>
-              </w:rPr>
-            </w:pPr>
-            <w:r>
-              <w:rPr>
-                <w:color w:val="FF0000"/>
+                <w:color w:val="008000"/>
+              </w:rPr>
+            </w:pPr>
+            <w:r>
+              <w:rPr>
+                <w:color w:val="008000"/>
               </w:rPr>
               <w:t>Goal of task</w:t>
             </w:r>
-            <w:bookmarkStart w:id="0" w:name="_GoBack"/>
-            <w:bookmarkEnd w:id="0"/>
-          </w:p>
-        </w:tc>
-        <w:tc>
-          <w:tcPr>
-            <w:tcW w:w="5913" w:type="dxa"/>
-          </w:tcPr>
-          <w:p>
-            <w:pPr>
-              <w:rPr>
-                <w:color w:val="FF0000"/>
-              </w:rPr>
-            </w:pPr>
-            <w:r>
-              <w:rPr>
-                <w:color w:val="FF0000"/>
+          </w:p>
+        </w:tc>
+        <w:tc>
+          <w:tcPr>
+            <w:tcW w:w="5913" w:type="dxa"/>
+          </w:tcPr>
+          <w:p>
+            <w:pPr>
+              <w:rPr>
+                <w:color w:val="008000"/>
+              </w:rPr>
+            </w:pPr>
+            <w:r>
+              <w:rPr>
+                <w:color w:val="008000"/>
               </w:rPr>
               <w:t>Facilitate</w:t>
             </w:r>
             <w:r>
               <w:rPr>
-                <w:color w:val="FF0000"/>
+                <w:color w:val="008000"/>
               </w:rPr>
               <w:t xml:space="preserve"> event planning and</w:t>
             </w:r>
             <w:r>
               <w:rPr>
-                <w:color w:val="FF0000"/>
+                <w:color w:val="008000"/>
               </w:rPr>
               <w:t xml:space="preserve"> </w:t>
             </w:r>
             <w:r>
               <w:rPr>
-                <w:color w:val="FF0000"/>
+                <w:color w:val="008000"/>
               </w:rPr>
               <w:t>proper time allocation, by means of organization</w:t>
             </w:r>
             <w:r>
               <w:rPr>
-                <w:color w:val="FF0000"/>
+                <w:color w:val="008000"/>
               </w:rPr>
               <w:t xml:space="preserve"> and recollection of </w:t>
             </w:r>
             <w:r>
               <w:rPr>
-                <w:color w:val="FF0000"/>
+                <w:color w:val="008000"/>
               </w:rPr>
               <w:t>events and their details</w:t>
             </w:r>
@@ -140,12 +139,12 @@
           <w:p>
             <w:pPr>
               <w:rPr>
-                <w:color w:val="FF0000"/>
-              </w:rPr>
-            </w:pPr>
-            <w:r>
-              <w:rPr>
-                <w:color w:val="FF0000"/>
+                <w:color w:val="008000"/>
+              </w:rPr>
+            </w:pPr>
+            <w:r>
+              <w:rPr>
+                <w:color w:val="008000"/>
               </w:rPr>
               <w:t>Sub-unit of</w:t>
             </w:r>
@@ -158,26 +157,26 @@
           <w:p>
             <w:pPr>
               <w:rPr>
-                <w:color w:val="FF0000"/>
-              </w:rPr>
-            </w:pPr>
-          </w:p>
-        </w:tc>
-      </w:tr>
-      <w:tr>
-        <w:tc>
-          <w:tcPr>
-            <w:tcW w:w="2943" w:type="dxa"/>
-          </w:tcPr>
-          <w:p>
-            <w:pPr>
-              <w:rPr>
-                <w:color w:val="FF0000"/>
-              </w:rPr>
-            </w:pPr>
-            <w:r>
-              <w:rPr>
-                <w:color w:val="FF0000"/>
+                <w:color w:val="008000"/>
+              </w:rPr>
+            </w:pPr>
+          </w:p>
+        </w:tc>
+      </w:tr>
+      <w:tr>
+        <w:tc>
+          <w:tcPr>
+            <w:tcW w:w="2943" w:type="dxa"/>
+          </w:tcPr>
+          <w:p>
+            <w:pPr>
+              <w:rPr>
+                <w:color w:val="008000"/>
+              </w:rPr>
+            </w:pPr>
+            <w:r>
+              <w:rPr>
+                <w:color w:val="008000"/>
               </w:rPr>
               <w:t>Sub-tasks that define task</w:t>
             </w:r>
@@ -195,12 +194,12 @@
                 <w:numId w:val="1"/>
               </w:numPr>
               <w:rPr>
-                <w:color w:val="FF0000"/>
-              </w:rPr>
-            </w:pPr>
-            <w:r>
-              <w:rPr>
-                <w:color w:val="FF0000"/>
+                <w:color w:val="008000"/>
+              </w:rPr>
+            </w:pPr>
+            <w:r>
+              <w:rPr>
+                <w:color w:val="008000"/>
               </w:rPr>
               <w:t>Maintain events</w:t>
             </w:r>
@@ -213,12 +212,12 @@
                 <w:numId w:val="1"/>
               </w:numPr>
               <w:rPr>
-                <w:color w:val="FF0000"/>
-              </w:rPr>
-            </w:pPr>
-            <w:r>
-              <w:rPr>
-                <w:color w:val="FF0000"/>
+                <w:color w:val="008000"/>
+              </w:rPr>
+            </w:pPr>
+            <w:r>
+              <w:rPr>
+                <w:color w:val="008000"/>
               </w:rPr>
               <w:t>Remember events</w:t>
             </w:r>
@@ -231,12 +230,12 @@
                 <w:numId w:val="1"/>
               </w:numPr>
               <w:rPr>
-                <w:color w:val="FF0000"/>
-              </w:rPr>
-            </w:pPr>
-            <w:r>
-              <w:rPr>
-                <w:color w:val="FF0000"/>
+                <w:color w:val="008000"/>
+              </w:rPr>
+            </w:pPr>
+            <w:r>
+              <w:rPr>
+                <w:color w:val="008000"/>
               </w:rPr>
               <w:t>Share events</w:t>
             </w:r>
@@ -251,12 +250,12 @@
           <w:p>
             <w:pPr>
               <w:rPr>
-                <w:color w:val="FF0000"/>
-              </w:rPr>
-            </w:pPr>
-            <w:r>
-              <w:rPr>
-                <w:color w:val="FF0000"/>
+                <w:color w:val="008000"/>
+              </w:rPr>
+            </w:pPr>
+            <w:r>
+              <w:rPr>
+                <w:color w:val="008000"/>
               </w:rPr>
               <w:t>Input / actions required from user</w:t>
             </w:r>
@@ -269,12 +268,12 @@
           <w:p>
             <w:pPr>
               <w:rPr>
-                <w:color w:val="FF0000"/>
-              </w:rPr>
-            </w:pPr>
-            <w:r>
-              <w:rPr>
-                <w:color w:val="FF0000"/>
+                <w:color w:val="008000"/>
+              </w:rPr>
+            </w:pPr>
+            <w:r>
+              <w:rPr>
+                <w:color w:val="008000"/>
               </w:rPr>
               <w:t>Events and event details</w:t>
             </w:r>
@@ -289,12 +288,12 @@
           <w:p>
             <w:pPr>
               <w:rPr>
-                <w:color w:val="FF0000"/>
-              </w:rPr>
-            </w:pPr>
-            <w:r>
-              <w:rPr>
-                <w:color w:val="FF0000"/>
+                <w:color w:val="008000"/>
+              </w:rPr>
+            </w:pPr>
+            <w:r>
+              <w:rPr>
+                <w:color w:val="008000"/>
               </w:rPr>
               <w:t>Perceivable output / results occurring from user</w:t>
             </w:r>
@@ -307,18 +306,18 @@
           <w:p>
             <w:pPr>
               <w:rPr>
-                <w:color w:val="FF0000"/>
-              </w:rPr>
-            </w:pPr>
-            <w:r>
-              <w:rPr>
-                <w:color w:val="FF0000"/>
+                <w:color w:val="008000"/>
+              </w:rPr>
+            </w:pPr>
+            <w:r>
+              <w:rPr>
+                <w:color w:val="008000"/>
               </w:rPr>
               <w:t xml:space="preserve">Events and event details organized and recorded </w:t>
             </w:r>
             <w:r>
               <w:rPr>
-                <w:color w:val="FF0000"/>
+                <w:color w:val="008000"/>
               </w:rPr>
               <w:t>to facilitate their recollection and effectively plan and allocate personal time</w:t>
             </w:r>
@@ -333,12 +332,12 @@
           <w:p>
             <w:pPr>
               <w:rPr>
-                <w:color w:val="FF0000"/>
-              </w:rPr>
-            </w:pPr>
-            <w:r>
-              <w:rPr>
-                <w:color w:val="FF0000"/>
+                <w:color w:val="008000"/>
+              </w:rPr>
+            </w:pPr>
+            <w:r>
+              <w:rPr>
+                <w:color w:val="008000"/>
               </w:rPr>
               <w:t>Required non-interface functions</w:t>
             </w:r>
@@ -351,26 +350,26 @@
           <w:p>
             <w:pPr>
               <w:rPr>
-                <w:color w:val="FF0000"/>
-              </w:rPr>
-            </w:pPr>
-          </w:p>
-        </w:tc>
-      </w:tr>
-      <w:tr>
-        <w:tc>
-          <w:tcPr>
-            <w:tcW w:w="2943" w:type="dxa"/>
-          </w:tcPr>
-          <w:p>
-            <w:pPr>
-              <w:rPr>
-                <w:color w:val="FF0000"/>
-              </w:rPr>
-            </w:pPr>
-            <w:r>
-              <w:rPr>
-                <w:color w:val="FF0000"/>
+                <w:color w:val="008000"/>
+              </w:rPr>
+            </w:pPr>
+          </w:p>
+        </w:tc>
+      </w:tr>
+      <w:tr>
+        <w:tc>
+          <w:tcPr>
+            <w:tcW w:w="2943" w:type="dxa"/>
+          </w:tcPr>
+          <w:p>
+            <w:pPr>
+              <w:rPr>
+                <w:color w:val="008000"/>
+              </w:rPr>
+            </w:pPr>
+            <w:r>
+              <w:rPr>
+                <w:color w:val="008000"/>
               </w:rPr>
               <w:t>Other</w:t>
             </w:r>
@@ -383,12 +382,13 @@
           <w:p>
             <w:pPr>
               <w:rPr>
-                <w:color w:val="FF0000"/>
-              </w:rPr>
-            </w:pPr>
-          </w:p>
-        </w:tc>
-      </w:tr>
+                <w:color w:val="008000"/>
+              </w:rPr>
+            </w:pPr>
+          </w:p>
+        </w:tc>
+      </w:tr>
+      <w:bookmarkEnd w:id="0"/>
     </w:tbl>
     <w:p>
       <w:pPr>
@@ -17313,7 +17313,7 @@
 </file>
 
 <file path=customXml/itemProps1.xml><?xml version="1.0" encoding="utf-8"?>
-<ds:datastoreItem xmlns:ds="http://schemas.openxmlformats.org/officeDocument/2006/customXml" ds:itemID="{19FB0A8A-FB96-C542-B8D4-63113532C654}">
+<ds:datastoreItem xmlns:ds="http://schemas.openxmlformats.org/officeDocument/2006/customXml" ds:itemID="{F86EF499-8544-7949-887A-434D2AFE0EA8}">
   <ds:schemaRefs>
     <ds:schemaRef ds:uri="http://schemas.openxmlformats.org/officeDocument/2006/bibliography"/>
   </ds:schemaRefs>

</xml_diff>

<commit_message>
added more detailed tasks for plan events.
</commit_message>
<xml_diff>
--- a/Task-tables.docx
+++ b/Task-tables.docx
@@ -1226,6 +1226,78 @@
               <w:t xml:space="preserve"> event location</w:t>
             </w:r>
           </w:p>
+          <w:p>
+            <w:pPr>
+              <w:rPr>
+                <w:color w:val="008000"/>
+              </w:rPr>
+            </w:pPr>
+            <w:r>
+              <w:rPr>
+                <w:color w:val="008000"/>
+              </w:rPr>
+              <w:t xml:space="preserve">1.1.4 </w:t>
+            </w:r>
+            <w:r>
+              <w:rPr>
+                <w:color w:val="008000"/>
+              </w:rPr>
+              <w:t>Form</w:t>
+            </w:r>
+            <w:bookmarkStart w:id="0" w:name="_GoBack"/>
+            <w:bookmarkEnd w:id="0"/>
+            <w:r>
+              <w:rPr>
+                <w:color w:val="008000"/>
+              </w:rPr>
+              <w:t xml:space="preserve"> a timeline of the event</w:t>
+            </w:r>
+            <w:r>
+              <w:rPr>
+                <w:color w:val="008000"/>
+              </w:rPr>
+              <w:t xml:space="preserve"> </w:t>
+            </w:r>
+          </w:p>
+          <w:p>
+            <w:pPr>
+              <w:rPr>
+                <w:color w:val="008000"/>
+              </w:rPr>
+            </w:pPr>
+            <w:r>
+              <w:rPr>
+                <w:color w:val="008000"/>
+              </w:rPr>
+              <w:t>1.1.5 Identify required equipment</w:t>
+            </w:r>
+          </w:p>
+          <w:p>
+            <w:pPr>
+              <w:rPr>
+                <w:color w:val="008000"/>
+              </w:rPr>
+            </w:pPr>
+            <w:r>
+              <w:rPr>
+                <w:color w:val="008000"/>
+              </w:rPr>
+              <w:t>1.1.6 Identify team members or potential guests</w:t>
+            </w:r>
+          </w:p>
+          <w:p>
+            <w:pPr>
+              <w:rPr>
+                <w:color w:val="008000"/>
+              </w:rPr>
+            </w:pPr>
+            <w:r>
+              <w:rPr>
+                <w:color w:val="008000"/>
+              </w:rPr>
+              <w:t>1.1.7 Identify event preparations and precautions</w:t>
+            </w:r>
+          </w:p>
         </w:tc>
       </w:tr>
       <w:tr>
@@ -1984,6 +2056,7 @@
               <w:rPr>
                 <w:color w:val="7030A0"/>
               </w:rPr>
+              <w:lastRenderedPageBreak/>
               <w:t xml:space="preserve">1.1.2.4 </w:t>
             </w:r>
             <w:r>
@@ -2016,6 +2089,7 @@
               <w:rPr>
                 <w:color w:val="7030A0"/>
               </w:rPr>
+              <w:lastRenderedPageBreak/>
               <w:t>Input / actions required from user</w:t>
             </w:r>
           </w:p>
@@ -2048,46 +2122,38 @@
               <w:rPr>
                 <w:color w:val="7030A0"/>
               </w:rPr>
-              <w:t xml:space="preserve">Perceivable output / </w:t>
-            </w:r>
-            <w:r>
-              <w:rPr>
-                <w:color w:val="7030A0"/>
-              </w:rPr>
-              <w:lastRenderedPageBreak/>
-              <w:t>results occurring from user</w:t>
-            </w:r>
-          </w:p>
-        </w:tc>
-        <w:tc>
-          <w:tcPr>
-            <w:tcW w:w="5913" w:type="dxa"/>
-          </w:tcPr>
-          <w:p>
-            <w:pPr>
-              <w:rPr>
-                <w:color w:val="7030A0"/>
-              </w:rPr>
-            </w:pPr>
-          </w:p>
-        </w:tc>
-      </w:tr>
-      <w:tr>
-        <w:tc>
-          <w:tcPr>
-            <w:tcW w:w="2943" w:type="dxa"/>
-          </w:tcPr>
-          <w:p>
-            <w:pPr>
-              <w:rPr>
-                <w:color w:val="7030A0"/>
-              </w:rPr>
-            </w:pPr>
-            <w:r>
-              <w:rPr>
-                <w:color w:val="7030A0"/>
-              </w:rPr>
-              <w:lastRenderedPageBreak/>
+              <w:t>Perceivable output / results occurring from user</w:t>
+            </w:r>
+          </w:p>
+        </w:tc>
+        <w:tc>
+          <w:tcPr>
+            <w:tcW w:w="5913" w:type="dxa"/>
+          </w:tcPr>
+          <w:p>
+            <w:pPr>
+              <w:rPr>
+                <w:color w:val="7030A0"/>
+              </w:rPr>
+            </w:pPr>
+          </w:p>
+        </w:tc>
+      </w:tr>
+      <w:tr>
+        <w:tc>
+          <w:tcPr>
+            <w:tcW w:w="2943" w:type="dxa"/>
+          </w:tcPr>
+          <w:p>
+            <w:pPr>
+              <w:rPr>
+                <w:color w:val="7030A0"/>
+              </w:rPr>
+            </w:pPr>
+            <w:r>
+              <w:rPr>
+                <w:color w:val="7030A0"/>
+              </w:rPr>
               <w:t>Required non-interface functions</w:t>
             </w:r>
           </w:p>
@@ -2992,38 +3058,46 @@
               <w:rPr>
                 <w:color w:val="7030A0"/>
               </w:rPr>
-              <w:t>Perceivable output / results occurring from user</w:t>
-            </w:r>
-          </w:p>
-        </w:tc>
-        <w:tc>
-          <w:tcPr>
-            <w:tcW w:w="5913" w:type="dxa"/>
-          </w:tcPr>
-          <w:p>
-            <w:pPr>
-              <w:rPr>
-                <w:color w:val="7030A0"/>
-              </w:rPr>
-            </w:pPr>
-          </w:p>
-        </w:tc>
-      </w:tr>
-      <w:tr>
-        <w:tc>
-          <w:tcPr>
-            <w:tcW w:w="2943" w:type="dxa"/>
-          </w:tcPr>
-          <w:p>
-            <w:pPr>
-              <w:rPr>
-                <w:color w:val="7030A0"/>
-              </w:rPr>
-            </w:pPr>
-            <w:r>
-              <w:rPr>
-                <w:color w:val="7030A0"/>
-              </w:rPr>
+              <w:t xml:space="preserve">Perceivable output / results occurring from </w:t>
+            </w:r>
+            <w:r>
+              <w:rPr>
+                <w:color w:val="7030A0"/>
+              </w:rPr>
+              <w:lastRenderedPageBreak/>
+              <w:t>user</w:t>
+            </w:r>
+          </w:p>
+        </w:tc>
+        <w:tc>
+          <w:tcPr>
+            <w:tcW w:w="5913" w:type="dxa"/>
+          </w:tcPr>
+          <w:p>
+            <w:pPr>
+              <w:rPr>
+                <w:color w:val="7030A0"/>
+              </w:rPr>
+            </w:pPr>
+          </w:p>
+        </w:tc>
+      </w:tr>
+      <w:tr>
+        <w:tc>
+          <w:tcPr>
+            <w:tcW w:w="2943" w:type="dxa"/>
+          </w:tcPr>
+          <w:p>
+            <w:pPr>
+              <w:rPr>
+                <w:color w:val="7030A0"/>
+              </w:rPr>
+            </w:pPr>
+            <w:r>
+              <w:rPr>
+                <w:color w:val="7030A0"/>
+              </w:rPr>
+              <w:lastRenderedPageBreak/>
               <w:t>Required non-interface functions</w:t>
             </w:r>
           </w:p>
@@ -4078,6 +4152,7 @@
               <w:rPr>
                 <w:color w:val="7030A0"/>
               </w:rPr>
+              <w:lastRenderedPageBreak/>
               <w:t>Other</w:t>
             </w:r>
           </w:p>
@@ -4210,7 +4285,6 @@
               <w:rPr>
                 <w:color w:val="7030A0"/>
               </w:rPr>
-              <w:lastRenderedPageBreak/>
               <w:t>Sub-unit of</w:t>
             </w:r>
           </w:p>
@@ -5184,6 +5258,7 @@
               <w:rPr>
                 <w:color w:val="7030A0"/>
               </w:rPr>
+              <w:lastRenderedPageBreak/>
               <w:t>Sub-unit of</w:t>
             </w:r>
           </w:p>
@@ -5298,7 +5373,6 @@
               <w:rPr>
                 <w:color w:val="7030A0"/>
               </w:rPr>
-              <w:lastRenderedPageBreak/>
               <w:t>Perceivable output / results occurring from user</w:t>
             </w:r>
           </w:p>
@@ -5729,7 +5803,19 @@
               <w:rPr>
                 <w:color w:val="008000"/>
               </w:rPr>
-              <w:t>1.2 Record planned events</w:t>
+              <w:t xml:space="preserve">1.1.4 </w:t>
+            </w:r>
+            <w:r>
+              <w:rPr>
+                <w:color w:val="008000"/>
+              </w:rPr>
+              <w:t>Form</w:t>
+            </w:r>
+            <w:r>
+              <w:rPr>
+                <w:color w:val="008000"/>
+              </w:rPr>
+              <w:t xml:space="preserve"> a timeline of the event</w:t>
             </w:r>
           </w:p>
         </w:tc>
@@ -5799,13 +5885,13 @@
               <w:rPr>
                 <w:color w:val="008000"/>
               </w:rPr>
-              <w:t>1.</w:t>
-            </w:r>
-            <w:r>
-              <w:rPr>
-                <w:color w:val="008000"/>
-              </w:rPr>
-              <w:t xml:space="preserve"> Maintain events</w:t>
+              <w:t>1.1 Plan</w:t>
+            </w:r>
+            <w:r>
+              <w:rPr>
+                <w:color w:val="008000"/>
+              </w:rPr>
+              <w:t xml:space="preserve"> events</w:t>
             </w:r>
           </w:p>
         </w:tc>
@@ -5839,38 +5925,6 @@
                 <w:color w:val="008000"/>
               </w:rPr>
             </w:pPr>
-            <w:r>
-              <w:rPr>
-                <w:color w:val="008000"/>
-              </w:rPr>
-              <w:t>1.2.1 Choose a medium for recording events</w:t>
-            </w:r>
-          </w:p>
-          <w:p>
-            <w:pPr>
-              <w:rPr>
-                <w:color w:val="008000"/>
-              </w:rPr>
-            </w:pPr>
-            <w:r>
-              <w:rPr>
-                <w:color w:val="008000"/>
-              </w:rPr>
-              <w:t>1.2.2 Record event details</w:t>
-            </w:r>
-          </w:p>
-          <w:p>
-            <w:pPr>
-              <w:rPr>
-                <w:color w:val="008000"/>
-              </w:rPr>
-            </w:pPr>
-            <w:r>
-              <w:rPr>
-                <w:color w:val="008000"/>
-              </w:rPr>
-              <w:t>1.2.3 Include related information</w:t>
-            </w:r>
           </w:p>
         </w:tc>
       </w:tr>
@@ -6047,13 +6101,7 @@
               <w:rPr>
                 <w:color w:val="008000"/>
               </w:rPr>
-              <w:t>1.2.1 Choos</w:t>
-            </w:r>
-            <w:r>
-              <w:rPr>
-                <w:color w:val="008000"/>
-              </w:rPr>
-              <w:t>e a medium for recording events</w:t>
+              <w:t>1.1.5 Identify required equipment</w:t>
             </w:r>
           </w:p>
         </w:tc>
@@ -6123,7 +6171,13 @@
               <w:rPr>
                 <w:color w:val="008000"/>
               </w:rPr>
-              <w:t>1.2 Record planned events</w:t>
+              <w:t>1.1 Plan</w:t>
+            </w:r>
+            <w:r>
+              <w:rPr>
+                <w:color w:val="008000"/>
+              </w:rPr>
+              <w:t xml:space="preserve"> events</w:t>
             </w:r>
           </w:p>
         </w:tc>
@@ -6207,7 +6261,14 @@
               <w:rPr>
                 <w:color w:val="008000"/>
               </w:rPr>
-              <w:t>Perceivable output / results occurring from user</w:t>
+              <w:t xml:space="preserve">Perceivable output / </w:t>
+            </w:r>
+            <w:r>
+              <w:rPr>
+                <w:color w:val="008000"/>
+              </w:rPr>
+              <w:lastRenderedPageBreak/>
+              <w:t>results occurring from user</w:t>
             </w:r>
           </w:p>
         </w:tc>
@@ -6334,7 +6395,7 @@
               <w:rPr>
                 <w:color w:val="008000"/>
               </w:rPr>
-              <w:t>1.2.2 Record event details</w:t>
+              <w:t>1.1.6 Identify team members or potential guests</w:t>
             </w:r>
           </w:p>
         </w:tc>
@@ -6404,7 +6465,13 @@
               <w:rPr>
                 <w:color w:val="008000"/>
               </w:rPr>
-              <w:t>1.2 Record planned events</w:t>
+              <w:t>1.1 Plan</w:t>
+            </w:r>
+            <w:r>
+              <w:rPr>
+                <w:color w:val="008000"/>
+              </w:rPr>
+              <w:t xml:space="preserve"> events</w:t>
             </w:r>
           </w:p>
         </w:tc>
@@ -6614,7 +6681,7 @@
               <w:rPr>
                 <w:color w:val="008000"/>
               </w:rPr>
-              <w:t>1.2.3 Include related information</w:t>
+              <w:t>1.1.7 Identify event preparations and precautions</w:t>
             </w:r>
           </w:p>
         </w:tc>
@@ -6684,7 +6751,13 @@
               <w:rPr>
                 <w:color w:val="008000"/>
               </w:rPr>
-              <w:t>1.2 Record planned events</w:t>
+              <w:t>1.1 Plan</w:t>
+            </w:r>
+            <w:r>
+              <w:rPr>
+                <w:color w:val="008000"/>
+              </w:rPr>
+              <w:t xml:space="preserve"> events</w:t>
             </w:r>
           </w:p>
         </w:tc>
@@ -6894,6 +6967,1178 @@
               <w:rPr>
                 <w:color w:val="008000"/>
               </w:rPr>
+              <w:t>1.2 Record planned events</w:t>
+            </w:r>
+          </w:p>
+        </w:tc>
+      </w:tr>
+      <w:tr>
+        <w:tc>
+          <w:tcPr>
+            <w:tcW w:w="2943" w:type="dxa"/>
+          </w:tcPr>
+          <w:p>
+            <w:pPr>
+              <w:rPr>
+                <w:color w:val="008000"/>
+              </w:rPr>
+            </w:pPr>
+            <w:r>
+              <w:rPr>
+                <w:color w:val="008000"/>
+              </w:rPr>
+              <w:t>Goal of task</w:t>
+            </w:r>
+          </w:p>
+        </w:tc>
+        <w:tc>
+          <w:tcPr>
+            <w:tcW w:w="5913" w:type="dxa"/>
+          </w:tcPr>
+          <w:p>
+            <w:pPr>
+              <w:rPr>
+                <w:color w:val="008000"/>
+              </w:rPr>
+            </w:pPr>
+          </w:p>
+        </w:tc>
+      </w:tr>
+      <w:tr>
+        <w:tc>
+          <w:tcPr>
+            <w:tcW w:w="2943" w:type="dxa"/>
+          </w:tcPr>
+          <w:p>
+            <w:pPr>
+              <w:rPr>
+                <w:color w:val="008000"/>
+              </w:rPr>
+            </w:pPr>
+            <w:r>
+              <w:rPr>
+                <w:color w:val="008000"/>
+              </w:rPr>
+              <w:t>Sub-unit of</w:t>
+            </w:r>
+          </w:p>
+        </w:tc>
+        <w:tc>
+          <w:tcPr>
+            <w:tcW w:w="5913" w:type="dxa"/>
+          </w:tcPr>
+          <w:p>
+            <w:pPr>
+              <w:rPr>
+                <w:color w:val="008000"/>
+              </w:rPr>
+            </w:pPr>
+            <w:r>
+              <w:rPr>
+                <w:color w:val="008000"/>
+              </w:rPr>
+              <w:t>1.</w:t>
+            </w:r>
+            <w:r>
+              <w:rPr>
+                <w:color w:val="008000"/>
+              </w:rPr>
+              <w:t xml:space="preserve"> Maintain events</w:t>
+            </w:r>
+          </w:p>
+        </w:tc>
+      </w:tr>
+      <w:tr>
+        <w:tc>
+          <w:tcPr>
+            <w:tcW w:w="2943" w:type="dxa"/>
+          </w:tcPr>
+          <w:p>
+            <w:pPr>
+              <w:rPr>
+                <w:color w:val="008000"/>
+              </w:rPr>
+            </w:pPr>
+            <w:r>
+              <w:rPr>
+                <w:color w:val="008000"/>
+              </w:rPr>
+              <w:t>Sub-tasks that define task</w:t>
+            </w:r>
+          </w:p>
+        </w:tc>
+        <w:tc>
+          <w:tcPr>
+            <w:tcW w:w="5913" w:type="dxa"/>
+          </w:tcPr>
+          <w:p>
+            <w:pPr>
+              <w:rPr>
+                <w:color w:val="008000"/>
+              </w:rPr>
+            </w:pPr>
+            <w:r>
+              <w:rPr>
+                <w:color w:val="008000"/>
+              </w:rPr>
+              <w:t>1.2.1 Choose a medium for recording events</w:t>
+            </w:r>
+          </w:p>
+          <w:p>
+            <w:pPr>
+              <w:rPr>
+                <w:color w:val="008000"/>
+              </w:rPr>
+            </w:pPr>
+            <w:r>
+              <w:rPr>
+                <w:color w:val="008000"/>
+              </w:rPr>
+              <w:t>1.2.2 Record event details</w:t>
+            </w:r>
+          </w:p>
+          <w:p>
+            <w:pPr>
+              <w:rPr>
+                <w:color w:val="008000"/>
+              </w:rPr>
+            </w:pPr>
+            <w:r>
+              <w:rPr>
+                <w:color w:val="008000"/>
+              </w:rPr>
+              <w:t>1.2.3 Include related information</w:t>
+            </w:r>
+          </w:p>
+        </w:tc>
+      </w:tr>
+      <w:tr>
+        <w:tc>
+          <w:tcPr>
+            <w:tcW w:w="2943" w:type="dxa"/>
+          </w:tcPr>
+          <w:p>
+            <w:pPr>
+              <w:rPr>
+                <w:color w:val="008000"/>
+              </w:rPr>
+            </w:pPr>
+            <w:r>
+              <w:rPr>
+                <w:color w:val="008000"/>
+              </w:rPr>
+              <w:t>Input / actions required from user</w:t>
+            </w:r>
+          </w:p>
+        </w:tc>
+        <w:tc>
+          <w:tcPr>
+            <w:tcW w:w="5913" w:type="dxa"/>
+          </w:tcPr>
+          <w:p>
+            <w:pPr>
+              <w:rPr>
+                <w:color w:val="008000"/>
+              </w:rPr>
+            </w:pPr>
+          </w:p>
+        </w:tc>
+      </w:tr>
+      <w:tr>
+        <w:tc>
+          <w:tcPr>
+            <w:tcW w:w="2943" w:type="dxa"/>
+          </w:tcPr>
+          <w:p>
+            <w:pPr>
+              <w:rPr>
+                <w:color w:val="008000"/>
+              </w:rPr>
+            </w:pPr>
+            <w:r>
+              <w:rPr>
+                <w:color w:val="008000"/>
+              </w:rPr>
+              <w:t>Perceivable output / results occurring from user</w:t>
+            </w:r>
+          </w:p>
+        </w:tc>
+        <w:tc>
+          <w:tcPr>
+            <w:tcW w:w="5913" w:type="dxa"/>
+          </w:tcPr>
+          <w:p>
+            <w:pPr>
+              <w:rPr>
+                <w:color w:val="008000"/>
+              </w:rPr>
+            </w:pPr>
+          </w:p>
+        </w:tc>
+      </w:tr>
+      <w:tr>
+        <w:tc>
+          <w:tcPr>
+            <w:tcW w:w="2943" w:type="dxa"/>
+          </w:tcPr>
+          <w:p>
+            <w:pPr>
+              <w:rPr>
+                <w:color w:val="008000"/>
+              </w:rPr>
+            </w:pPr>
+            <w:r>
+              <w:rPr>
+                <w:color w:val="008000"/>
+              </w:rPr>
+              <w:t xml:space="preserve">Required non-interface </w:t>
+            </w:r>
+            <w:r>
+              <w:rPr>
+                <w:color w:val="008000"/>
+              </w:rPr>
+              <w:lastRenderedPageBreak/>
+              <w:t>functions</w:t>
+            </w:r>
+          </w:p>
+        </w:tc>
+        <w:tc>
+          <w:tcPr>
+            <w:tcW w:w="5913" w:type="dxa"/>
+          </w:tcPr>
+          <w:p>
+            <w:pPr>
+              <w:rPr>
+                <w:color w:val="008000"/>
+              </w:rPr>
+            </w:pPr>
+          </w:p>
+        </w:tc>
+      </w:tr>
+      <w:tr>
+        <w:tc>
+          <w:tcPr>
+            <w:tcW w:w="2943" w:type="dxa"/>
+          </w:tcPr>
+          <w:p>
+            <w:pPr>
+              <w:rPr>
+                <w:color w:val="008000"/>
+              </w:rPr>
+            </w:pPr>
+            <w:r>
+              <w:rPr>
+                <w:color w:val="008000"/>
+              </w:rPr>
+              <w:lastRenderedPageBreak/>
+              <w:t>Other</w:t>
+            </w:r>
+          </w:p>
+        </w:tc>
+        <w:tc>
+          <w:tcPr>
+            <w:tcW w:w="5913" w:type="dxa"/>
+          </w:tcPr>
+          <w:p>
+            <w:pPr>
+              <w:rPr>
+                <w:color w:val="008000"/>
+              </w:rPr>
+            </w:pPr>
+          </w:p>
+        </w:tc>
+      </w:tr>
+    </w:tbl>
+    <w:p/>
+    <w:tbl>
+      <w:tblPr>
+        <w:tblStyle w:val="TableGrid"/>
+        <w:tblW w:w="0" w:type="auto"/>
+        <w:tblLook w:val="04A0" w:firstRow="1" w:lastRow="0" w:firstColumn="1" w:lastColumn="0" w:noHBand="0" w:noVBand="1"/>
+      </w:tblPr>
+      <w:tblGrid>
+        <w:gridCol w:w="2943"/>
+        <w:gridCol w:w="5913"/>
+      </w:tblGrid>
+      <w:tr>
+        <w:tc>
+          <w:tcPr>
+            <w:tcW w:w="2943" w:type="dxa"/>
+          </w:tcPr>
+          <w:p>
+            <w:pPr>
+              <w:rPr>
+                <w:color w:val="008000"/>
+              </w:rPr>
+            </w:pPr>
+            <w:r>
+              <w:rPr>
+                <w:color w:val="008000"/>
+              </w:rPr>
+              <w:t>Task</w:t>
+            </w:r>
+          </w:p>
+        </w:tc>
+        <w:tc>
+          <w:tcPr>
+            <w:tcW w:w="5913" w:type="dxa"/>
+          </w:tcPr>
+          <w:p>
+            <w:pPr>
+              <w:rPr>
+                <w:color w:val="008000"/>
+              </w:rPr>
+            </w:pPr>
+            <w:r>
+              <w:rPr>
+                <w:color w:val="008000"/>
+              </w:rPr>
+              <w:t>1.2.1 Choos</w:t>
+            </w:r>
+            <w:r>
+              <w:rPr>
+                <w:color w:val="008000"/>
+              </w:rPr>
+              <w:t>e a medium for recording events</w:t>
+            </w:r>
+          </w:p>
+        </w:tc>
+      </w:tr>
+      <w:tr>
+        <w:tc>
+          <w:tcPr>
+            <w:tcW w:w="2943" w:type="dxa"/>
+          </w:tcPr>
+          <w:p>
+            <w:pPr>
+              <w:rPr>
+                <w:color w:val="008000"/>
+              </w:rPr>
+            </w:pPr>
+            <w:r>
+              <w:rPr>
+                <w:color w:val="008000"/>
+              </w:rPr>
+              <w:t>Goal of task</w:t>
+            </w:r>
+          </w:p>
+        </w:tc>
+        <w:tc>
+          <w:tcPr>
+            <w:tcW w:w="5913" w:type="dxa"/>
+          </w:tcPr>
+          <w:p>
+            <w:pPr>
+              <w:rPr>
+                <w:color w:val="008000"/>
+              </w:rPr>
+            </w:pPr>
+          </w:p>
+        </w:tc>
+      </w:tr>
+      <w:tr>
+        <w:tc>
+          <w:tcPr>
+            <w:tcW w:w="2943" w:type="dxa"/>
+          </w:tcPr>
+          <w:p>
+            <w:pPr>
+              <w:rPr>
+                <w:color w:val="008000"/>
+              </w:rPr>
+            </w:pPr>
+            <w:r>
+              <w:rPr>
+                <w:color w:val="008000"/>
+              </w:rPr>
+              <w:t>Sub-unit of</w:t>
+            </w:r>
+          </w:p>
+        </w:tc>
+        <w:tc>
+          <w:tcPr>
+            <w:tcW w:w="5913" w:type="dxa"/>
+          </w:tcPr>
+          <w:p>
+            <w:pPr>
+              <w:rPr>
+                <w:color w:val="008000"/>
+              </w:rPr>
+            </w:pPr>
+            <w:r>
+              <w:rPr>
+                <w:color w:val="008000"/>
+              </w:rPr>
+              <w:t>1.2 Record planned events</w:t>
+            </w:r>
+          </w:p>
+        </w:tc>
+      </w:tr>
+      <w:tr>
+        <w:tc>
+          <w:tcPr>
+            <w:tcW w:w="2943" w:type="dxa"/>
+          </w:tcPr>
+          <w:p>
+            <w:pPr>
+              <w:rPr>
+                <w:color w:val="008000"/>
+              </w:rPr>
+            </w:pPr>
+            <w:r>
+              <w:rPr>
+                <w:color w:val="008000"/>
+              </w:rPr>
+              <w:t>Sub-tasks that define task</w:t>
+            </w:r>
+          </w:p>
+        </w:tc>
+        <w:tc>
+          <w:tcPr>
+            <w:tcW w:w="5913" w:type="dxa"/>
+          </w:tcPr>
+          <w:p>
+            <w:pPr>
+              <w:rPr>
+                <w:color w:val="008000"/>
+              </w:rPr>
+            </w:pPr>
+          </w:p>
+        </w:tc>
+      </w:tr>
+      <w:tr>
+        <w:tc>
+          <w:tcPr>
+            <w:tcW w:w="2943" w:type="dxa"/>
+          </w:tcPr>
+          <w:p>
+            <w:pPr>
+              <w:rPr>
+                <w:color w:val="008000"/>
+              </w:rPr>
+            </w:pPr>
+            <w:r>
+              <w:rPr>
+                <w:color w:val="008000"/>
+              </w:rPr>
+              <w:t>Input / actions required from user</w:t>
+            </w:r>
+          </w:p>
+        </w:tc>
+        <w:tc>
+          <w:tcPr>
+            <w:tcW w:w="5913" w:type="dxa"/>
+          </w:tcPr>
+          <w:p>
+            <w:pPr>
+              <w:rPr>
+                <w:color w:val="008000"/>
+              </w:rPr>
+            </w:pPr>
+          </w:p>
+        </w:tc>
+      </w:tr>
+      <w:tr>
+        <w:tc>
+          <w:tcPr>
+            <w:tcW w:w="2943" w:type="dxa"/>
+          </w:tcPr>
+          <w:p>
+            <w:pPr>
+              <w:rPr>
+                <w:color w:val="008000"/>
+              </w:rPr>
+            </w:pPr>
+            <w:r>
+              <w:rPr>
+                <w:color w:val="008000"/>
+              </w:rPr>
+              <w:t>Perceivable output / results occurring from user</w:t>
+            </w:r>
+          </w:p>
+        </w:tc>
+        <w:tc>
+          <w:tcPr>
+            <w:tcW w:w="5913" w:type="dxa"/>
+          </w:tcPr>
+          <w:p>
+            <w:pPr>
+              <w:rPr>
+                <w:color w:val="008000"/>
+              </w:rPr>
+            </w:pPr>
+          </w:p>
+        </w:tc>
+      </w:tr>
+      <w:tr>
+        <w:tc>
+          <w:tcPr>
+            <w:tcW w:w="2943" w:type="dxa"/>
+          </w:tcPr>
+          <w:p>
+            <w:pPr>
+              <w:rPr>
+                <w:color w:val="008000"/>
+              </w:rPr>
+            </w:pPr>
+            <w:r>
+              <w:rPr>
+                <w:color w:val="008000"/>
+              </w:rPr>
+              <w:t>Required non-interface functions</w:t>
+            </w:r>
+          </w:p>
+        </w:tc>
+        <w:tc>
+          <w:tcPr>
+            <w:tcW w:w="5913" w:type="dxa"/>
+          </w:tcPr>
+          <w:p>
+            <w:pPr>
+              <w:rPr>
+                <w:color w:val="008000"/>
+              </w:rPr>
+            </w:pPr>
+          </w:p>
+        </w:tc>
+      </w:tr>
+      <w:tr>
+        <w:tc>
+          <w:tcPr>
+            <w:tcW w:w="2943" w:type="dxa"/>
+          </w:tcPr>
+          <w:p>
+            <w:pPr>
+              <w:rPr>
+                <w:color w:val="008000"/>
+              </w:rPr>
+            </w:pPr>
+            <w:r>
+              <w:rPr>
+                <w:color w:val="008000"/>
+              </w:rPr>
+              <w:t>Other</w:t>
+            </w:r>
+          </w:p>
+        </w:tc>
+        <w:tc>
+          <w:tcPr>
+            <w:tcW w:w="5913" w:type="dxa"/>
+          </w:tcPr>
+          <w:p>
+            <w:pPr>
+              <w:rPr>
+                <w:color w:val="008000"/>
+              </w:rPr>
+            </w:pPr>
+          </w:p>
+        </w:tc>
+      </w:tr>
+    </w:tbl>
+    <w:p/>
+    <w:tbl>
+      <w:tblPr>
+        <w:tblStyle w:val="TableGrid"/>
+        <w:tblW w:w="0" w:type="auto"/>
+        <w:tblLook w:val="04A0" w:firstRow="1" w:lastRow="0" w:firstColumn="1" w:lastColumn="0" w:noHBand="0" w:noVBand="1"/>
+      </w:tblPr>
+      <w:tblGrid>
+        <w:gridCol w:w="2943"/>
+        <w:gridCol w:w="5913"/>
+      </w:tblGrid>
+      <w:tr>
+        <w:tc>
+          <w:tcPr>
+            <w:tcW w:w="2943" w:type="dxa"/>
+          </w:tcPr>
+          <w:p>
+            <w:pPr>
+              <w:rPr>
+                <w:color w:val="008000"/>
+              </w:rPr>
+            </w:pPr>
+            <w:r>
+              <w:rPr>
+                <w:color w:val="008000"/>
+              </w:rPr>
+              <w:t>Task</w:t>
+            </w:r>
+          </w:p>
+        </w:tc>
+        <w:tc>
+          <w:tcPr>
+            <w:tcW w:w="5913" w:type="dxa"/>
+          </w:tcPr>
+          <w:p>
+            <w:pPr>
+              <w:rPr>
+                <w:color w:val="008000"/>
+              </w:rPr>
+            </w:pPr>
+            <w:r>
+              <w:rPr>
+                <w:color w:val="008000"/>
+              </w:rPr>
+              <w:t>1.2.2 Record event details</w:t>
+            </w:r>
+          </w:p>
+        </w:tc>
+      </w:tr>
+      <w:tr>
+        <w:tc>
+          <w:tcPr>
+            <w:tcW w:w="2943" w:type="dxa"/>
+          </w:tcPr>
+          <w:p>
+            <w:pPr>
+              <w:rPr>
+                <w:color w:val="008000"/>
+              </w:rPr>
+            </w:pPr>
+            <w:r>
+              <w:rPr>
+                <w:color w:val="008000"/>
+              </w:rPr>
+              <w:t>Goal of task</w:t>
+            </w:r>
+          </w:p>
+        </w:tc>
+        <w:tc>
+          <w:tcPr>
+            <w:tcW w:w="5913" w:type="dxa"/>
+          </w:tcPr>
+          <w:p>
+            <w:pPr>
+              <w:rPr>
+                <w:color w:val="008000"/>
+              </w:rPr>
+            </w:pPr>
+          </w:p>
+        </w:tc>
+      </w:tr>
+      <w:tr>
+        <w:tc>
+          <w:tcPr>
+            <w:tcW w:w="2943" w:type="dxa"/>
+          </w:tcPr>
+          <w:p>
+            <w:pPr>
+              <w:rPr>
+                <w:color w:val="008000"/>
+              </w:rPr>
+            </w:pPr>
+            <w:r>
+              <w:rPr>
+                <w:color w:val="008000"/>
+              </w:rPr>
+              <w:t>Sub-unit of</w:t>
+            </w:r>
+          </w:p>
+        </w:tc>
+        <w:tc>
+          <w:tcPr>
+            <w:tcW w:w="5913" w:type="dxa"/>
+          </w:tcPr>
+          <w:p>
+            <w:pPr>
+              <w:rPr>
+                <w:color w:val="008000"/>
+              </w:rPr>
+            </w:pPr>
+            <w:r>
+              <w:rPr>
+                <w:color w:val="008000"/>
+              </w:rPr>
+              <w:t>1.2 Record planned events</w:t>
+            </w:r>
+          </w:p>
+        </w:tc>
+      </w:tr>
+      <w:tr>
+        <w:tc>
+          <w:tcPr>
+            <w:tcW w:w="2943" w:type="dxa"/>
+          </w:tcPr>
+          <w:p>
+            <w:pPr>
+              <w:rPr>
+                <w:color w:val="008000"/>
+              </w:rPr>
+            </w:pPr>
+            <w:r>
+              <w:rPr>
+                <w:color w:val="008000"/>
+              </w:rPr>
+              <w:t>Sub-tasks that define task</w:t>
+            </w:r>
+          </w:p>
+        </w:tc>
+        <w:tc>
+          <w:tcPr>
+            <w:tcW w:w="5913" w:type="dxa"/>
+          </w:tcPr>
+          <w:p>
+            <w:pPr>
+              <w:rPr>
+                <w:color w:val="008000"/>
+              </w:rPr>
+            </w:pPr>
+          </w:p>
+        </w:tc>
+      </w:tr>
+      <w:tr>
+        <w:tc>
+          <w:tcPr>
+            <w:tcW w:w="2943" w:type="dxa"/>
+          </w:tcPr>
+          <w:p>
+            <w:pPr>
+              <w:rPr>
+                <w:color w:val="008000"/>
+              </w:rPr>
+            </w:pPr>
+            <w:r>
+              <w:rPr>
+                <w:color w:val="008000"/>
+              </w:rPr>
+              <w:t>Input / actions required from user</w:t>
+            </w:r>
+          </w:p>
+        </w:tc>
+        <w:tc>
+          <w:tcPr>
+            <w:tcW w:w="5913" w:type="dxa"/>
+          </w:tcPr>
+          <w:p>
+            <w:pPr>
+              <w:rPr>
+                <w:color w:val="008000"/>
+              </w:rPr>
+            </w:pPr>
+          </w:p>
+        </w:tc>
+      </w:tr>
+      <w:tr>
+        <w:tc>
+          <w:tcPr>
+            <w:tcW w:w="2943" w:type="dxa"/>
+          </w:tcPr>
+          <w:p>
+            <w:pPr>
+              <w:rPr>
+                <w:color w:val="008000"/>
+              </w:rPr>
+            </w:pPr>
+            <w:r>
+              <w:rPr>
+                <w:color w:val="008000"/>
+              </w:rPr>
+              <w:t>Perceivable output / results occurring from user</w:t>
+            </w:r>
+          </w:p>
+        </w:tc>
+        <w:tc>
+          <w:tcPr>
+            <w:tcW w:w="5913" w:type="dxa"/>
+          </w:tcPr>
+          <w:p>
+            <w:pPr>
+              <w:rPr>
+                <w:color w:val="008000"/>
+              </w:rPr>
+            </w:pPr>
+          </w:p>
+        </w:tc>
+      </w:tr>
+      <w:tr>
+        <w:tc>
+          <w:tcPr>
+            <w:tcW w:w="2943" w:type="dxa"/>
+          </w:tcPr>
+          <w:p>
+            <w:pPr>
+              <w:rPr>
+                <w:color w:val="008000"/>
+              </w:rPr>
+            </w:pPr>
+            <w:r>
+              <w:rPr>
+                <w:color w:val="008000"/>
+              </w:rPr>
+              <w:t>Required non-interface functions</w:t>
+            </w:r>
+          </w:p>
+        </w:tc>
+        <w:tc>
+          <w:tcPr>
+            <w:tcW w:w="5913" w:type="dxa"/>
+          </w:tcPr>
+          <w:p>
+            <w:pPr>
+              <w:rPr>
+                <w:color w:val="008000"/>
+              </w:rPr>
+            </w:pPr>
+          </w:p>
+        </w:tc>
+      </w:tr>
+      <w:tr>
+        <w:tc>
+          <w:tcPr>
+            <w:tcW w:w="2943" w:type="dxa"/>
+          </w:tcPr>
+          <w:p>
+            <w:pPr>
+              <w:rPr>
+                <w:color w:val="008000"/>
+              </w:rPr>
+            </w:pPr>
+            <w:r>
+              <w:rPr>
+                <w:color w:val="008000"/>
+              </w:rPr>
+              <w:t>Other</w:t>
+            </w:r>
+          </w:p>
+        </w:tc>
+        <w:tc>
+          <w:tcPr>
+            <w:tcW w:w="5913" w:type="dxa"/>
+          </w:tcPr>
+          <w:p>
+            <w:pPr>
+              <w:rPr>
+                <w:color w:val="008000"/>
+              </w:rPr>
+            </w:pPr>
+          </w:p>
+        </w:tc>
+      </w:tr>
+    </w:tbl>
+    <w:p/>
+    <w:tbl>
+      <w:tblPr>
+        <w:tblStyle w:val="TableGrid"/>
+        <w:tblW w:w="0" w:type="auto"/>
+        <w:tblLook w:val="04A0" w:firstRow="1" w:lastRow="0" w:firstColumn="1" w:lastColumn="0" w:noHBand="0" w:noVBand="1"/>
+      </w:tblPr>
+      <w:tblGrid>
+        <w:gridCol w:w="2943"/>
+        <w:gridCol w:w="5913"/>
+      </w:tblGrid>
+      <w:tr>
+        <w:tc>
+          <w:tcPr>
+            <w:tcW w:w="2943" w:type="dxa"/>
+          </w:tcPr>
+          <w:p>
+            <w:pPr>
+              <w:rPr>
+                <w:color w:val="008000"/>
+              </w:rPr>
+            </w:pPr>
+            <w:r>
+              <w:rPr>
+                <w:color w:val="008000"/>
+              </w:rPr>
+              <w:t>Task</w:t>
+            </w:r>
+          </w:p>
+        </w:tc>
+        <w:tc>
+          <w:tcPr>
+            <w:tcW w:w="5913" w:type="dxa"/>
+          </w:tcPr>
+          <w:p>
+            <w:pPr>
+              <w:rPr>
+                <w:color w:val="008000"/>
+              </w:rPr>
+            </w:pPr>
+            <w:r>
+              <w:rPr>
+                <w:color w:val="008000"/>
+              </w:rPr>
+              <w:t>1.2.3 Include related information</w:t>
+            </w:r>
+          </w:p>
+        </w:tc>
+      </w:tr>
+      <w:tr>
+        <w:tc>
+          <w:tcPr>
+            <w:tcW w:w="2943" w:type="dxa"/>
+          </w:tcPr>
+          <w:p>
+            <w:pPr>
+              <w:rPr>
+                <w:color w:val="008000"/>
+              </w:rPr>
+            </w:pPr>
+            <w:r>
+              <w:rPr>
+                <w:color w:val="008000"/>
+              </w:rPr>
+              <w:t>Goal of task</w:t>
+            </w:r>
+          </w:p>
+        </w:tc>
+        <w:tc>
+          <w:tcPr>
+            <w:tcW w:w="5913" w:type="dxa"/>
+          </w:tcPr>
+          <w:p>
+            <w:pPr>
+              <w:rPr>
+                <w:color w:val="008000"/>
+              </w:rPr>
+            </w:pPr>
+          </w:p>
+        </w:tc>
+      </w:tr>
+      <w:tr>
+        <w:tc>
+          <w:tcPr>
+            <w:tcW w:w="2943" w:type="dxa"/>
+          </w:tcPr>
+          <w:p>
+            <w:pPr>
+              <w:rPr>
+                <w:color w:val="008000"/>
+              </w:rPr>
+            </w:pPr>
+            <w:r>
+              <w:rPr>
+                <w:color w:val="008000"/>
+              </w:rPr>
+              <w:t>Sub-unit of</w:t>
+            </w:r>
+          </w:p>
+        </w:tc>
+        <w:tc>
+          <w:tcPr>
+            <w:tcW w:w="5913" w:type="dxa"/>
+          </w:tcPr>
+          <w:p>
+            <w:pPr>
+              <w:rPr>
+                <w:color w:val="008000"/>
+              </w:rPr>
+            </w:pPr>
+            <w:r>
+              <w:rPr>
+                <w:color w:val="008000"/>
+              </w:rPr>
+              <w:t>1.2 Record planned events</w:t>
+            </w:r>
+          </w:p>
+        </w:tc>
+      </w:tr>
+      <w:tr>
+        <w:tc>
+          <w:tcPr>
+            <w:tcW w:w="2943" w:type="dxa"/>
+          </w:tcPr>
+          <w:p>
+            <w:pPr>
+              <w:rPr>
+                <w:color w:val="008000"/>
+              </w:rPr>
+            </w:pPr>
+            <w:r>
+              <w:rPr>
+                <w:color w:val="008000"/>
+              </w:rPr>
+              <w:t>Sub-tasks that define task</w:t>
+            </w:r>
+          </w:p>
+        </w:tc>
+        <w:tc>
+          <w:tcPr>
+            <w:tcW w:w="5913" w:type="dxa"/>
+          </w:tcPr>
+          <w:p>
+            <w:pPr>
+              <w:rPr>
+                <w:color w:val="008000"/>
+              </w:rPr>
+            </w:pPr>
+          </w:p>
+        </w:tc>
+      </w:tr>
+      <w:tr>
+        <w:tc>
+          <w:tcPr>
+            <w:tcW w:w="2943" w:type="dxa"/>
+          </w:tcPr>
+          <w:p>
+            <w:pPr>
+              <w:rPr>
+                <w:color w:val="008000"/>
+              </w:rPr>
+            </w:pPr>
+            <w:r>
+              <w:rPr>
+                <w:color w:val="008000"/>
+              </w:rPr>
+              <w:t>Input / actions required from user</w:t>
+            </w:r>
+          </w:p>
+        </w:tc>
+        <w:tc>
+          <w:tcPr>
+            <w:tcW w:w="5913" w:type="dxa"/>
+          </w:tcPr>
+          <w:p>
+            <w:pPr>
+              <w:rPr>
+                <w:color w:val="008000"/>
+              </w:rPr>
+            </w:pPr>
+          </w:p>
+        </w:tc>
+      </w:tr>
+      <w:tr>
+        <w:tc>
+          <w:tcPr>
+            <w:tcW w:w="2943" w:type="dxa"/>
+          </w:tcPr>
+          <w:p>
+            <w:pPr>
+              <w:rPr>
+                <w:color w:val="008000"/>
+              </w:rPr>
+            </w:pPr>
+            <w:r>
+              <w:rPr>
+                <w:color w:val="008000"/>
+              </w:rPr>
+              <w:t>Perceivable output / results occurring from user</w:t>
+            </w:r>
+          </w:p>
+        </w:tc>
+        <w:tc>
+          <w:tcPr>
+            <w:tcW w:w="5913" w:type="dxa"/>
+          </w:tcPr>
+          <w:p>
+            <w:pPr>
+              <w:rPr>
+                <w:color w:val="008000"/>
+              </w:rPr>
+            </w:pPr>
+          </w:p>
+        </w:tc>
+      </w:tr>
+      <w:tr>
+        <w:tc>
+          <w:tcPr>
+            <w:tcW w:w="2943" w:type="dxa"/>
+          </w:tcPr>
+          <w:p>
+            <w:pPr>
+              <w:rPr>
+                <w:color w:val="008000"/>
+              </w:rPr>
+            </w:pPr>
+            <w:r>
+              <w:rPr>
+                <w:color w:val="008000"/>
+              </w:rPr>
+              <w:t>Required non-interface functions</w:t>
+            </w:r>
+          </w:p>
+        </w:tc>
+        <w:tc>
+          <w:tcPr>
+            <w:tcW w:w="5913" w:type="dxa"/>
+          </w:tcPr>
+          <w:p>
+            <w:pPr>
+              <w:rPr>
+                <w:color w:val="008000"/>
+              </w:rPr>
+            </w:pPr>
+          </w:p>
+        </w:tc>
+      </w:tr>
+      <w:tr>
+        <w:tc>
+          <w:tcPr>
+            <w:tcW w:w="2943" w:type="dxa"/>
+          </w:tcPr>
+          <w:p>
+            <w:pPr>
+              <w:rPr>
+                <w:color w:val="008000"/>
+              </w:rPr>
+            </w:pPr>
+            <w:r>
+              <w:rPr>
+                <w:color w:val="008000"/>
+              </w:rPr>
+              <w:t>Other</w:t>
+            </w:r>
+          </w:p>
+        </w:tc>
+        <w:tc>
+          <w:tcPr>
+            <w:tcW w:w="5913" w:type="dxa"/>
+          </w:tcPr>
+          <w:p>
+            <w:pPr>
+              <w:rPr>
+                <w:color w:val="008000"/>
+              </w:rPr>
+            </w:pPr>
+          </w:p>
+        </w:tc>
+      </w:tr>
+    </w:tbl>
+    <w:p/>
+    <w:tbl>
+      <w:tblPr>
+        <w:tblStyle w:val="TableGrid"/>
+        <w:tblW w:w="0" w:type="auto"/>
+        <w:tblLook w:val="04A0" w:firstRow="1" w:lastRow="0" w:firstColumn="1" w:lastColumn="0" w:noHBand="0" w:noVBand="1"/>
+      </w:tblPr>
+      <w:tblGrid>
+        <w:gridCol w:w="2943"/>
+        <w:gridCol w:w="5913"/>
+      </w:tblGrid>
+      <w:tr>
+        <w:tc>
+          <w:tcPr>
+            <w:tcW w:w="2943" w:type="dxa"/>
+          </w:tcPr>
+          <w:p>
+            <w:pPr>
+              <w:rPr>
+                <w:color w:val="008000"/>
+              </w:rPr>
+            </w:pPr>
+            <w:r>
+              <w:rPr>
+                <w:color w:val="008000"/>
+              </w:rPr>
+              <w:t>Task</w:t>
+            </w:r>
+          </w:p>
+        </w:tc>
+        <w:tc>
+          <w:tcPr>
+            <w:tcW w:w="5913" w:type="dxa"/>
+          </w:tcPr>
+          <w:p>
+            <w:pPr>
+              <w:rPr>
+                <w:color w:val="008000"/>
+              </w:rPr>
+            </w:pPr>
+            <w:r>
+              <w:rPr>
+                <w:color w:val="008000"/>
+              </w:rPr>
               <w:t>1.3</w:t>
             </w:r>
             <w:r>
@@ -6902,8 +8147,6 @@
               </w:rPr>
               <w:t xml:space="preserve"> </w:t>
             </w:r>
-            <w:bookmarkStart w:id="0" w:name="_GoBack"/>
-            <w:bookmarkEnd w:id="0"/>
             <w:r>
               <w:rPr>
                 <w:color w:val="008000"/>
@@ -6960,6 +8203,7 @@
               <w:rPr>
                 <w:color w:val="008000"/>
               </w:rPr>
+              <w:lastRenderedPageBreak/>
               <w:t>Sub-unit of</w:t>
             </w:r>
           </w:p>
@@ -7195,7 +8439,6 @@
               <w:rPr>
                 <w:color w:val="008000"/>
               </w:rPr>
-              <w:lastRenderedPageBreak/>
               <w:t>Other</w:t>
             </w:r>
           </w:p>
@@ -8065,6 +9308,7 @@
               <w:rPr>
                 <w:color w:val="008000"/>
               </w:rPr>
+              <w:lastRenderedPageBreak/>
               <w:t>Sub-tasks that define task</w:t>
             </w:r>
           </w:p>
@@ -8325,7 +9569,6 @@
               <w:rPr>
                 <w:color w:val="008000"/>
               </w:rPr>
-              <w:lastRenderedPageBreak/>
               <w:t>Sub-unit of</w:t>
             </w:r>
           </w:p>
@@ -9127,38 +10370,46 @@
               <w:rPr>
                 <w:color w:val="008000"/>
               </w:rPr>
-              <w:t>Perceivable output / results occurring from user</w:t>
-            </w:r>
-          </w:p>
-        </w:tc>
-        <w:tc>
-          <w:tcPr>
-            <w:tcW w:w="5913" w:type="dxa"/>
-          </w:tcPr>
-          <w:p>
-            <w:pPr>
-              <w:rPr>
-                <w:color w:val="008000"/>
-              </w:rPr>
-            </w:pPr>
-          </w:p>
-        </w:tc>
-      </w:tr>
-      <w:tr>
-        <w:tc>
-          <w:tcPr>
-            <w:tcW w:w="2943" w:type="dxa"/>
-          </w:tcPr>
-          <w:p>
-            <w:pPr>
-              <w:rPr>
-                <w:color w:val="008000"/>
-              </w:rPr>
-            </w:pPr>
-            <w:r>
-              <w:rPr>
-                <w:color w:val="008000"/>
-              </w:rPr>
+              <w:t xml:space="preserve">Perceivable output / </w:t>
+            </w:r>
+            <w:r>
+              <w:rPr>
+                <w:color w:val="008000"/>
+              </w:rPr>
+              <w:lastRenderedPageBreak/>
+              <w:t>results occurring from user</w:t>
+            </w:r>
+          </w:p>
+        </w:tc>
+        <w:tc>
+          <w:tcPr>
+            <w:tcW w:w="5913" w:type="dxa"/>
+          </w:tcPr>
+          <w:p>
+            <w:pPr>
+              <w:rPr>
+                <w:color w:val="008000"/>
+              </w:rPr>
+            </w:pPr>
+          </w:p>
+        </w:tc>
+      </w:tr>
+      <w:tr>
+        <w:tc>
+          <w:tcPr>
+            <w:tcW w:w="2943" w:type="dxa"/>
+          </w:tcPr>
+          <w:p>
+            <w:pPr>
+              <w:rPr>
+                <w:color w:val="008000"/>
+              </w:rPr>
+            </w:pPr>
+            <w:r>
+              <w:rPr>
+                <w:color w:val="008000"/>
+              </w:rPr>
+              <w:lastRenderedPageBreak/>
               <w:t>Required non-interface functions</w:t>
             </w:r>
           </w:p>
@@ -9425,7 +10676,6 @@
               <w:rPr>
                 <w:color w:val="008000"/>
               </w:rPr>
-              <w:lastRenderedPageBreak/>
               <w:t>Perceivable output / results occurring from user</w:t>
             </w:r>
           </w:p>
@@ -10105,6 +11355,7 @@
               <w:rPr>
                 <w:color w:val="7030A0"/>
               </w:rPr>
+              <w:lastRenderedPageBreak/>
               <w:t>Other</w:t>
             </w:r>
           </w:p>
@@ -10384,7 +11635,6 @@
               <w:rPr>
                 <w:color w:val="F79646" w:themeColor="accent6"/>
               </w:rPr>
-              <w:lastRenderedPageBreak/>
               <w:t>Required non-interface functions</w:t>
             </w:r>
           </w:p>
@@ -11247,6 +12497,7 @@
               <w:rPr>
                 <w:color w:val="F79646" w:themeColor="accent6"/>
               </w:rPr>
+              <w:lastRenderedPageBreak/>
               <w:t>Input / actions required from user</w:t>
             </w:r>
           </w:p>
@@ -11513,7 +12764,6 @@
               <w:rPr>
                 <w:color w:val="F79646" w:themeColor="accent6"/>
               </w:rPr>
-              <w:lastRenderedPageBreak/>
               <w:t>Sub-tasks that define task</w:t>
             </w:r>
           </w:p>
@@ -12206,6 +13456,7 @@
               <w:rPr>
                 <w:color w:val="F79646" w:themeColor="accent6"/>
               </w:rPr>
+              <w:lastRenderedPageBreak/>
               <w:t>Required non-interface functions</w:t>
             </w:r>
           </w:p>
@@ -12472,46 +13723,38 @@
               <w:rPr>
                 <w:color w:val="F79646" w:themeColor="accent6"/>
               </w:rPr>
-              <w:t xml:space="preserve">Perceivable output / results occurring from </w:t>
-            </w:r>
-            <w:r>
-              <w:rPr>
-                <w:color w:val="F79646" w:themeColor="accent6"/>
-              </w:rPr>
-              <w:lastRenderedPageBreak/>
-              <w:t>user</w:t>
-            </w:r>
-          </w:p>
-        </w:tc>
-        <w:tc>
-          <w:tcPr>
-            <w:tcW w:w="5913" w:type="dxa"/>
-          </w:tcPr>
-          <w:p>
-            <w:pPr>
-              <w:rPr>
-                <w:color w:val="F79646" w:themeColor="accent6"/>
-              </w:rPr>
-            </w:pPr>
-          </w:p>
-        </w:tc>
-      </w:tr>
-      <w:tr>
-        <w:tc>
-          <w:tcPr>
-            <w:tcW w:w="2943" w:type="dxa"/>
-          </w:tcPr>
-          <w:p>
-            <w:pPr>
-              <w:rPr>
-                <w:color w:val="F79646" w:themeColor="accent6"/>
-              </w:rPr>
-            </w:pPr>
-            <w:r>
-              <w:rPr>
-                <w:color w:val="F79646" w:themeColor="accent6"/>
-              </w:rPr>
-              <w:lastRenderedPageBreak/>
+              <w:t>Perceivable output / results occurring from user</w:t>
+            </w:r>
+          </w:p>
+        </w:tc>
+        <w:tc>
+          <w:tcPr>
+            <w:tcW w:w="5913" w:type="dxa"/>
+          </w:tcPr>
+          <w:p>
+            <w:pPr>
+              <w:rPr>
+                <w:color w:val="F79646" w:themeColor="accent6"/>
+              </w:rPr>
+            </w:pPr>
+          </w:p>
+        </w:tc>
+      </w:tr>
+      <w:tr>
+        <w:tc>
+          <w:tcPr>
+            <w:tcW w:w="2943" w:type="dxa"/>
+          </w:tcPr>
+          <w:p>
+            <w:pPr>
+              <w:rPr>
+                <w:color w:val="F79646" w:themeColor="accent6"/>
+              </w:rPr>
+            </w:pPr>
+            <w:r>
+              <w:rPr>
+                <w:color w:val="F79646" w:themeColor="accent6"/>
+              </w:rPr>
               <w:t>Required non-interface functions</w:t>
             </w:r>
           </w:p>
@@ -13234,6 +14477,7 @@
               <w:rPr>
                 <w:color w:val="F79646" w:themeColor="accent6"/>
               </w:rPr>
+              <w:lastRenderedPageBreak/>
               <w:t>Goal of task</w:t>
             </w:r>
           </w:p>
@@ -13488,7 +14732,6 @@
               <w:rPr>
                 <w:color w:val="F79646" w:themeColor="accent6"/>
               </w:rPr>
-              <w:lastRenderedPageBreak/>
               <w:t>Task</w:t>
             </w:r>
           </w:p>
@@ -14256,38 +15499,46 @@
               <w:rPr>
                 <w:color w:val="F79646" w:themeColor="accent6"/>
               </w:rPr>
-              <w:t>Input / actions required from user</w:t>
-            </w:r>
-          </w:p>
-        </w:tc>
-        <w:tc>
-          <w:tcPr>
-            <w:tcW w:w="5913" w:type="dxa"/>
-          </w:tcPr>
-          <w:p>
-            <w:pPr>
-              <w:rPr>
-                <w:color w:val="F79646" w:themeColor="accent6"/>
-              </w:rPr>
-            </w:pPr>
-          </w:p>
-        </w:tc>
-      </w:tr>
-      <w:tr>
-        <w:tc>
-          <w:tcPr>
-            <w:tcW w:w="2943" w:type="dxa"/>
-          </w:tcPr>
-          <w:p>
-            <w:pPr>
-              <w:rPr>
-                <w:color w:val="F79646" w:themeColor="accent6"/>
-              </w:rPr>
-            </w:pPr>
-            <w:r>
-              <w:rPr>
-                <w:color w:val="F79646" w:themeColor="accent6"/>
-              </w:rPr>
+              <w:t xml:space="preserve">Input / actions required </w:t>
+            </w:r>
+            <w:r>
+              <w:rPr>
+                <w:color w:val="F79646" w:themeColor="accent6"/>
+              </w:rPr>
+              <w:lastRenderedPageBreak/>
+              <w:t>from user</w:t>
+            </w:r>
+          </w:p>
+        </w:tc>
+        <w:tc>
+          <w:tcPr>
+            <w:tcW w:w="5913" w:type="dxa"/>
+          </w:tcPr>
+          <w:p>
+            <w:pPr>
+              <w:rPr>
+                <w:color w:val="F79646" w:themeColor="accent6"/>
+              </w:rPr>
+            </w:pPr>
+          </w:p>
+        </w:tc>
+      </w:tr>
+      <w:tr>
+        <w:tc>
+          <w:tcPr>
+            <w:tcW w:w="2943" w:type="dxa"/>
+          </w:tcPr>
+          <w:p>
+            <w:pPr>
+              <w:rPr>
+                <w:color w:val="F79646" w:themeColor="accent6"/>
+              </w:rPr>
+            </w:pPr>
+            <w:r>
+              <w:rPr>
+                <w:color w:val="F79646" w:themeColor="accent6"/>
+              </w:rPr>
+              <w:lastRenderedPageBreak/>
               <w:t>Perceivable output / results occurring from user</w:t>
             </w:r>
           </w:p>
@@ -14572,7 +15823,6 @@
               <w:rPr>
                 <w:color w:val="F79646" w:themeColor="accent6"/>
               </w:rPr>
-              <w:lastRenderedPageBreak/>
               <w:t>Input / actions required from user</w:t>
             </w:r>
           </w:p>
@@ -15282,6 +16532,7 @@
               <w:rPr>
                 <w:color w:val="F79646" w:themeColor="accent6"/>
               </w:rPr>
+              <w:lastRenderedPageBreak/>
               <w:t>Required non-interface functions</w:t>
             </w:r>
           </w:p>
@@ -15578,46 +16829,38 @@
               <w:rPr>
                 <w:color w:val="F79646" w:themeColor="accent6"/>
               </w:rPr>
-              <w:t xml:space="preserve">Perceivable output / results occurring from </w:t>
-            </w:r>
-            <w:r>
-              <w:rPr>
-                <w:color w:val="F79646" w:themeColor="accent6"/>
-              </w:rPr>
-              <w:lastRenderedPageBreak/>
-              <w:t>user</w:t>
-            </w:r>
-          </w:p>
-        </w:tc>
-        <w:tc>
-          <w:tcPr>
-            <w:tcW w:w="5913" w:type="dxa"/>
-          </w:tcPr>
-          <w:p>
-            <w:pPr>
-              <w:rPr>
-                <w:color w:val="F79646" w:themeColor="accent6"/>
-              </w:rPr>
-            </w:pPr>
-          </w:p>
-        </w:tc>
-      </w:tr>
-      <w:tr>
-        <w:tc>
-          <w:tcPr>
-            <w:tcW w:w="2943" w:type="dxa"/>
-          </w:tcPr>
-          <w:p>
-            <w:pPr>
-              <w:rPr>
-                <w:color w:val="F79646" w:themeColor="accent6"/>
-              </w:rPr>
-            </w:pPr>
-            <w:r>
-              <w:rPr>
-                <w:color w:val="F79646" w:themeColor="accent6"/>
-              </w:rPr>
-              <w:lastRenderedPageBreak/>
+              <w:t>Perceivable output / results occurring from user</w:t>
+            </w:r>
+          </w:p>
+        </w:tc>
+        <w:tc>
+          <w:tcPr>
+            <w:tcW w:w="5913" w:type="dxa"/>
+          </w:tcPr>
+          <w:p>
+            <w:pPr>
+              <w:rPr>
+                <w:color w:val="F79646" w:themeColor="accent6"/>
+              </w:rPr>
+            </w:pPr>
+          </w:p>
+        </w:tc>
+      </w:tr>
+      <w:tr>
+        <w:tc>
+          <w:tcPr>
+            <w:tcW w:w="2943" w:type="dxa"/>
+          </w:tcPr>
+          <w:p>
+            <w:pPr>
+              <w:rPr>
+                <w:color w:val="F79646" w:themeColor="accent6"/>
+              </w:rPr>
+            </w:pPr>
+            <w:r>
+              <w:rPr>
+                <w:color w:val="F79646" w:themeColor="accent6"/>
+              </w:rPr>
               <w:t>Required non-interface functions</w:t>
             </w:r>
           </w:p>
@@ -16327,6 +17570,7 @@
               <w:rPr>
                 <w:color w:val="AA0101"/>
               </w:rPr>
+              <w:lastRenderedPageBreak/>
               <w:t>Other</w:t>
             </w:r>
           </w:p>
@@ -16587,46 +17831,38 @@
               <w:rPr>
                 <w:color w:val="AA0101"/>
               </w:rPr>
-              <w:t xml:space="preserve">Required non-interface </w:t>
-            </w:r>
-            <w:r>
-              <w:rPr>
-                <w:color w:val="AA0101"/>
-              </w:rPr>
-              <w:lastRenderedPageBreak/>
-              <w:t>functions</w:t>
-            </w:r>
-          </w:p>
-        </w:tc>
-        <w:tc>
-          <w:tcPr>
-            <w:tcW w:w="5913" w:type="dxa"/>
-          </w:tcPr>
-          <w:p>
-            <w:pPr>
-              <w:rPr>
-                <w:color w:val="AA0101"/>
-              </w:rPr>
-            </w:pPr>
-          </w:p>
-        </w:tc>
-      </w:tr>
-      <w:tr>
-        <w:tc>
-          <w:tcPr>
-            <w:tcW w:w="2943" w:type="dxa"/>
-          </w:tcPr>
-          <w:p>
-            <w:pPr>
-              <w:rPr>
-                <w:color w:val="AA0101"/>
-              </w:rPr>
-            </w:pPr>
-            <w:r>
-              <w:rPr>
-                <w:color w:val="AA0101"/>
-              </w:rPr>
-              <w:lastRenderedPageBreak/>
+              <w:t>Required non-interface functions</w:t>
+            </w:r>
+          </w:p>
+        </w:tc>
+        <w:tc>
+          <w:tcPr>
+            <w:tcW w:w="5913" w:type="dxa"/>
+          </w:tcPr>
+          <w:p>
+            <w:pPr>
+              <w:rPr>
+                <w:color w:val="AA0101"/>
+              </w:rPr>
+            </w:pPr>
+          </w:p>
+        </w:tc>
+      </w:tr>
+      <w:tr>
+        <w:tc>
+          <w:tcPr>
+            <w:tcW w:w="2943" w:type="dxa"/>
+          </w:tcPr>
+          <w:p>
+            <w:pPr>
+              <w:rPr>
+                <w:color w:val="AA0101"/>
+              </w:rPr>
+            </w:pPr>
+            <w:r>
+              <w:rPr>
+                <w:color w:val="AA0101"/>
+              </w:rPr>
               <w:t>Other</w:t>
             </w:r>
           </w:p>
@@ -17379,6 +18615,7 @@
               <w:rPr>
                 <w:color w:val="AA0101"/>
               </w:rPr>
+              <w:lastRenderedPageBreak/>
               <w:t>Sub-unit of</w:t>
             </w:r>
           </w:p>
@@ -17524,16 +18761,8 @@
               <w:rPr>
                 <w:color w:val="AA0101"/>
               </w:rPr>
-              <w:t xml:space="preserve">           </w:t>
-            </w:r>
-            <w:proofErr w:type="gramStart"/>
-            <w:r>
-              <w:rPr>
-                <w:color w:val="AA0101"/>
-              </w:rPr>
-              <w:t>list</w:t>
-            </w:r>
-            <w:proofErr w:type="gramEnd"/>
+              <w:t xml:space="preserve">           list</w:t>
+            </w:r>
           </w:p>
         </w:tc>
       </w:tr>
@@ -17648,7 +18877,6 @@
               <w:rPr>
                 <w:color w:val="AA0101"/>
               </w:rPr>
-              <w:lastRenderedPageBreak/>
               <w:t>Other</w:t>
             </w:r>
           </w:p>
@@ -18415,6 +19643,7 @@
               <w:rPr>
                 <w:color w:val="AA0101"/>
               </w:rPr>
+              <w:lastRenderedPageBreak/>
               <w:t>Sub-tasks that define task</w:t>
             </w:r>
           </w:p>
@@ -18707,7 +19936,6 @@
               <w:rPr>
                 <w:color w:val="AA0101"/>
               </w:rPr>
-              <w:lastRenderedPageBreak/>
               <w:t>Sub-tasks that define task</w:t>
             </w:r>
           </w:p>
@@ -19443,6 +20671,7 @@
               <w:rPr>
                 <w:color w:val="AA0101"/>
               </w:rPr>
+              <w:lastRenderedPageBreak/>
               <w:t>Input / actions required from user</w:t>
             </w:r>
           </w:p>
@@ -19735,7 +20964,6 @@
               <w:rPr>
                 <w:color w:val="AA0101"/>
               </w:rPr>
-              <w:lastRenderedPageBreak/>
               <w:t>Input / actions required from user</w:t>
             </w:r>
           </w:p>
@@ -20384,6 +21612,7 @@
               <w:rPr>
                 <w:color w:val="AA0101"/>
               </w:rPr>
+              <w:lastRenderedPageBreak/>
               <w:t>Required non-interface functions</w:t>
             </w:r>
           </w:p>
@@ -20676,7 +21905,6 @@
               <w:rPr>
                 <w:color w:val="AA0101"/>
               </w:rPr>
-              <w:lastRenderedPageBreak/>
               <w:t>Required non-interface functions</w:t>
             </w:r>
           </w:p>
@@ -21592,7 +22820,6 @@
               <w:rPr>
                 <w:color w:val="AA0101"/>
               </w:rPr>
-              <w:lastRenderedPageBreak/>
               <w:t>Other</w:t>
             </w:r>
           </w:p>
@@ -22346,6 +23573,7 @@
               <w:rPr>
                 <w:color w:val="0000FF"/>
               </w:rPr>
+              <w:lastRenderedPageBreak/>
               <w:t>Goal of task</w:t>
             </w:r>
           </w:p>
@@ -22588,7 +23816,6 @@
               <w:rPr>
                 <w:color w:val="0000FF"/>
               </w:rPr>
-              <w:lastRenderedPageBreak/>
               <w:t>Task</w:t>
             </w:r>
           </w:p>
@@ -23350,38 +24577,46 @@
               <w:rPr>
                 <w:color w:val="0000FF"/>
               </w:rPr>
-              <w:t>Input / actions required from user</w:t>
-            </w:r>
-          </w:p>
-        </w:tc>
-        <w:tc>
-          <w:tcPr>
-            <w:tcW w:w="5913" w:type="dxa"/>
-          </w:tcPr>
-          <w:p>
-            <w:pPr>
-              <w:rPr>
-                <w:color w:val="0000FF"/>
-              </w:rPr>
-            </w:pPr>
-          </w:p>
-        </w:tc>
-      </w:tr>
-      <w:tr>
-        <w:tc>
-          <w:tcPr>
-            <w:tcW w:w="2943" w:type="dxa"/>
-          </w:tcPr>
-          <w:p>
-            <w:pPr>
-              <w:rPr>
-                <w:color w:val="0000FF"/>
-              </w:rPr>
-            </w:pPr>
-            <w:r>
-              <w:rPr>
-                <w:color w:val="0000FF"/>
-              </w:rPr>
+              <w:t xml:space="preserve">Input / actions required </w:t>
+            </w:r>
+            <w:r>
+              <w:rPr>
+                <w:color w:val="0000FF"/>
+              </w:rPr>
+              <w:lastRenderedPageBreak/>
+              <w:t>from user</w:t>
+            </w:r>
+          </w:p>
+        </w:tc>
+        <w:tc>
+          <w:tcPr>
+            <w:tcW w:w="5913" w:type="dxa"/>
+          </w:tcPr>
+          <w:p>
+            <w:pPr>
+              <w:rPr>
+                <w:color w:val="0000FF"/>
+              </w:rPr>
+            </w:pPr>
+          </w:p>
+        </w:tc>
+      </w:tr>
+      <w:tr>
+        <w:tc>
+          <w:tcPr>
+            <w:tcW w:w="2943" w:type="dxa"/>
+          </w:tcPr>
+          <w:p>
+            <w:pPr>
+              <w:rPr>
+                <w:color w:val="0000FF"/>
+              </w:rPr>
+            </w:pPr>
+            <w:r>
+              <w:rPr>
+                <w:color w:val="0000FF"/>
+              </w:rPr>
+              <w:lastRenderedPageBreak/>
               <w:t>Perceivable output / results occurring from user</w:t>
             </w:r>
           </w:p>
@@ -23623,7 +24858,6 @@
               <w:rPr>
                 <w:color w:val="0000FF"/>
               </w:rPr>
-              <w:lastRenderedPageBreak/>
               <w:t>Sub-tasks that define task</w:t>
             </w:r>
           </w:p>
@@ -24285,38 +25519,46 @@
               <w:rPr>
                 <w:color w:val="0000FF"/>
               </w:rPr>
-              <w:t>Perceivable output / results occurring from user</w:t>
-            </w:r>
-          </w:p>
-        </w:tc>
-        <w:tc>
-          <w:tcPr>
-            <w:tcW w:w="5913" w:type="dxa"/>
-          </w:tcPr>
-          <w:p>
-            <w:pPr>
-              <w:rPr>
-                <w:color w:val="0000FF"/>
-              </w:rPr>
-            </w:pPr>
-          </w:p>
-        </w:tc>
-      </w:tr>
-      <w:tr>
-        <w:tc>
-          <w:tcPr>
-            <w:tcW w:w="2943" w:type="dxa"/>
-          </w:tcPr>
-          <w:p>
-            <w:pPr>
-              <w:rPr>
-                <w:color w:val="0000FF"/>
-              </w:rPr>
-            </w:pPr>
-            <w:r>
-              <w:rPr>
-                <w:color w:val="0000FF"/>
-              </w:rPr>
+              <w:t xml:space="preserve">Perceivable output / results occurring from </w:t>
+            </w:r>
+            <w:r>
+              <w:rPr>
+                <w:color w:val="0000FF"/>
+              </w:rPr>
+              <w:lastRenderedPageBreak/>
+              <w:t>user</w:t>
+            </w:r>
+          </w:p>
+        </w:tc>
+        <w:tc>
+          <w:tcPr>
+            <w:tcW w:w="5913" w:type="dxa"/>
+          </w:tcPr>
+          <w:p>
+            <w:pPr>
+              <w:rPr>
+                <w:color w:val="0000FF"/>
+              </w:rPr>
+            </w:pPr>
+          </w:p>
+        </w:tc>
+      </w:tr>
+      <w:tr>
+        <w:tc>
+          <w:tcPr>
+            <w:tcW w:w="2943" w:type="dxa"/>
+          </w:tcPr>
+          <w:p>
+            <w:pPr>
+              <w:rPr>
+                <w:color w:val="0000FF"/>
+              </w:rPr>
+            </w:pPr>
+            <w:r>
+              <w:rPr>
+                <w:color w:val="0000FF"/>
+              </w:rPr>
+              <w:lastRenderedPageBreak/>
               <w:t>Required non-interface functions</w:t>
             </w:r>
           </w:p>
@@ -24571,46 +25813,38 @@
               <w:rPr>
                 <w:color w:val="0000FF"/>
               </w:rPr>
-              <w:t xml:space="preserve">Perceivable output / </w:t>
-            </w:r>
-            <w:r>
-              <w:rPr>
-                <w:color w:val="0000FF"/>
-              </w:rPr>
-              <w:lastRenderedPageBreak/>
-              <w:t>results occurring from user</w:t>
-            </w:r>
-          </w:p>
-        </w:tc>
-        <w:tc>
-          <w:tcPr>
-            <w:tcW w:w="5913" w:type="dxa"/>
-          </w:tcPr>
-          <w:p>
-            <w:pPr>
-              <w:rPr>
-                <w:color w:val="0000FF"/>
-              </w:rPr>
-            </w:pPr>
-          </w:p>
-        </w:tc>
-      </w:tr>
-      <w:tr>
-        <w:tc>
-          <w:tcPr>
-            <w:tcW w:w="2943" w:type="dxa"/>
-          </w:tcPr>
-          <w:p>
-            <w:pPr>
-              <w:rPr>
-                <w:color w:val="0000FF"/>
-              </w:rPr>
-            </w:pPr>
-            <w:r>
-              <w:rPr>
-                <w:color w:val="0000FF"/>
-              </w:rPr>
-              <w:lastRenderedPageBreak/>
+              <w:t>Perceivable output / results occurring from user</w:t>
+            </w:r>
+          </w:p>
+        </w:tc>
+        <w:tc>
+          <w:tcPr>
+            <w:tcW w:w="5913" w:type="dxa"/>
+          </w:tcPr>
+          <w:p>
+            <w:pPr>
+              <w:rPr>
+                <w:color w:val="0000FF"/>
+              </w:rPr>
+            </w:pPr>
+          </w:p>
+        </w:tc>
+      </w:tr>
+      <w:tr>
+        <w:tc>
+          <w:tcPr>
+            <w:tcW w:w="2943" w:type="dxa"/>
+          </w:tcPr>
+          <w:p>
+            <w:pPr>
+              <w:rPr>
+                <w:color w:val="0000FF"/>
+              </w:rPr>
+            </w:pPr>
+            <w:r>
+              <w:rPr>
+                <w:color w:val="0000FF"/>
+              </w:rPr>
               <w:t>Required non-interface functions</w:t>
             </w:r>
           </w:p>
@@ -25278,6 +26512,7 @@
               <w:rPr>
                 <w:color w:val="0000FF"/>
               </w:rPr>
+              <w:lastRenderedPageBreak/>
               <w:t>Required non-interface functions</w:t>
             </w:r>
           </w:p>
@@ -25588,7 +26823,6 @@
               <w:rPr>
                 <w:color w:val="0000FF"/>
               </w:rPr>
-              <w:lastRenderedPageBreak/>
               <w:t>Required non-interface functions</w:t>
             </w:r>
           </w:p>
@@ -26329,6 +27563,7 @@
               <w:rPr>
                 <w:color w:val="0000FF"/>
               </w:rPr>
+              <w:lastRenderedPageBreak/>
               <w:t>Goal of task</w:t>
             </w:r>
           </w:p>
@@ -26633,7 +27868,6 @@
               <w:rPr>
                 <w:color w:val="0000FF"/>
               </w:rPr>
-              <w:lastRenderedPageBreak/>
               <w:t>Goal of task</w:t>
             </w:r>
           </w:p>
@@ -26966,7 +28200,7 @@
         <w:rStyle w:val="PageNumber"/>
         <w:noProof/>
       </w:rPr>
-      <w:t>6</w:t>
+      <w:t>17</w:t>
     </w:r>
     <w:r>
       <w:rPr>
@@ -28393,7 +29627,7 @@
 </file>
 
 <file path=customXml/itemProps1.xml><?xml version="1.0" encoding="utf-8"?>
-<ds:datastoreItem xmlns:ds="http://schemas.openxmlformats.org/officeDocument/2006/customXml" ds:itemID="{A94C2EAB-883C-C048-96AF-2F15B1C5B1BB}">
+<ds:datastoreItem xmlns:ds="http://schemas.openxmlformats.org/officeDocument/2006/customXml" ds:itemID="{61E1EB94-3518-3E40-B7E5-CF3DE1F20DF6}">
   <ds:schemaRefs>
     <ds:schemaRef ds:uri="http://schemas.openxmlformats.org/officeDocument/2006/bibliography"/>
   </ds:schemaRefs>

</xml_diff>

<commit_message>
filled in the purple tables
</commit_message>
<xml_diff>
--- a/Task-tables.docx
+++ b/Task-tables.docx
@@ -1,6 +1,6 @@
 
 <file path=word/document.xml><?xml version="1.0" encoding="utf-8"?>
-<w:document xmlns:wpc="http://schemas.microsoft.com/office/word/2010/wordprocessingCanvas" xmlns:mo="http://schemas.microsoft.com/office/mac/office/2008/main" xmlns:mc="http://schemas.openxmlformats.org/markup-compatibility/2006" xmlns:mv="urn:schemas-microsoft-com:mac:vml" xmlns:o="urn:schemas-microsoft-com:office:office" xmlns:r="http://schemas.openxmlformats.org/officeDocument/2006/relationships" xmlns:m="http://schemas.openxmlformats.org/officeDocument/2006/math" xmlns:v="urn:schemas-microsoft-com:vml" xmlns:wp14="http://schemas.microsoft.com/office/word/2010/wordprocessingDrawing" xmlns:wp="http://schemas.openxmlformats.org/drawingml/2006/wordprocessingDrawing" xmlns:w10="urn:schemas-microsoft-com:office:word" xmlns:w="http://schemas.openxmlformats.org/wordprocessingml/2006/main" xmlns:w14="http://schemas.microsoft.com/office/word/2010/wordml" xmlns:wpg="http://schemas.microsoft.com/office/word/2010/wordprocessingGroup" xmlns:wpi="http://schemas.microsoft.com/office/word/2010/wordprocessingInk" xmlns:wne="http://schemas.microsoft.com/office/word/2006/wordml" xmlns:wps="http://schemas.microsoft.com/office/word/2010/wordprocessingShape" mc:Ignorable="w14 wp14">
+<w:document xmlns:ve="http://schemas.openxmlformats.org/markup-compatibility/2006" xmlns:o="urn:schemas-microsoft-com:office:office" xmlns:r="http://schemas.openxmlformats.org/officeDocument/2006/relationships" xmlns:m="http://schemas.openxmlformats.org/officeDocument/2006/math" xmlns:v="urn:schemas-microsoft-com:vml" xmlns:wp="http://schemas.openxmlformats.org/drawingml/2006/wordprocessingDrawing" xmlns:w10="urn:schemas-microsoft-com:office:word" xmlns:w="http://schemas.openxmlformats.org/wordprocessingml/2006/main" xmlns:wne="http://schemas.microsoft.com/office/word/2006/wordml">
   <w:body>
     <w:p>
       <w:pPr>
@@ -102,7 +102,7 @@
       <w:tblPr>
         <w:tblStyle w:val="TableGrid"/>
         <w:tblW w:w="0" w:type="auto"/>
-        <w:tblLook w:val="04A0" w:firstRow="1" w:lastRow="0" w:firstColumn="1" w:lastColumn="0" w:noHBand="0" w:noVBand="1"/>
+        <w:tblLook w:val="04A0"/>
       </w:tblPr>
       <w:tblGrid>
         <w:gridCol w:w="2943"/>
@@ -498,7 +498,7 @@
       <w:tblPr>
         <w:tblStyle w:val="TableGrid"/>
         <w:tblW w:w="0" w:type="auto"/>
-        <w:tblLook w:val="04A0" w:firstRow="1" w:lastRow="0" w:firstColumn="1" w:lastColumn="0" w:noHBand="0" w:noVBand="1"/>
+        <w:tblLook w:val="04A0"/>
       </w:tblPr>
       <w:tblGrid>
         <w:gridCol w:w="2943"/>
@@ -978,7 +978,7 @@
       <w:tblPr>
         <w:tblStyle w:val="TableGrid"/>
         <w:tblW w:w="0" w:type="auto"/>
-        <w:tblLook w:val="04A0" w:firstRow="1" w:lastRow="0" w:firstColumn="1" w:lastColumn="0" w:noHBand="0" w:noVBand="1"/>
+        <w:tblLook w:val="04A0"/>
       </w:tblPr>
       <w:tblGrid>
         <w:gridCol w:w="2943"/>
@@ -1250,13 +1250,7 @@
               <w:rPr>
                 <w:color w:val="008000"/>
               </w:rPr>
-              <w:t xml:space="preserve"> a timeline of the event</w:t>
-            </w:r>
-            <w:r>
-              <w:rPr>
-                <w:color w:val="008000"/>
-              </w:rPr>
-              <w:t xml:space="preserve"> </w:t>
+              <w:t xml:space="preserve"> a timeline of the event </w:t>
             </w:r>
           </w:p>
           <w:p>
@@ -1458,7 +1452,7 @@
       <w:tblPr>
         <w:tblStyle w:val="TableGrid"/>
         <w:tblW w:w="0" w:type="auto"/>
-        <w:tblLook w:val="04A0" w:firstRow="1" w:lastRow="0" w:firstColumn="1" w:lastColumn="0" w:noHBand="0" w:noVBand="1"/>
+        <w:tblLook w:val="04A0"/>
       </w:tblPr>
       <w:tblGrid>
         <w:gridCol w:w="2943"/>
@@ -1792,7 +1786,7 @@
       <w:tblPr>
         <w:tblStyle w:val="TableGrid"/>
         <w:tblW w:w="0" w:type="auto"/>
-        <w:tblLook w:val="04A0" w:firstRow="1" w:lastRow="0" w:firstColumn="1" w:lastColumn="0" w:noHBand="0" w:noVBand="1"/>
+        <w:tblLook w:val="04A0"/>
       </w:tblPr>
       <w:tblGrid>
         <w:gridCol w:w="2943"/>
@@ -1831,31 +1825,13 @@
               <w:rPr>
                 <w:color w:val="7030A0"/>
               </w:rPr>
-              <w:t xml:space="preserve">1.1.2 </w:t>
-            </w:r>
-            <w:r>
-              <w:rPr>
-                <w:color w:val="7030A0"/>
-              </w:rPr>
-              <w:t>Choose</w:t>
-            </w:r>
-            <w:r>
-              <w:rPr>
-                <w:color w:val="7030A0"/>
-              </w:rPr>
-              <w:t xml:space="preserve"> </w:t>
-            </w:r>
-            <w:r>
-              <w:rPr>
-                <w:color w:val="7030A0"/>
-              </w:rPr>
-              <w:t xml:space="preserve">event </w:t>
-            </w:r>
-            <w:r>
-              <w:rPr>
-                <w:color w:val="7030A0"/>
-              </w:rPr>
-              <w:t>date</w:t>
+              <w:t>1.1.2 Choose</w:t>
+            </w:r>
+            <w:r>
+              <w:rPr>
+                <w:color w:val="7030A0"/>
+              </w:rPr>
+              <w:t xml:space="preserve"> event date</w:t>
             </w:r>
           </w:p>
         </w:tc>
@@ -1931,13 +1907,7 @@
               <w:rPr>
                 <w:color w:val="7030A0"/>
               </w:rPr>
-              <w:t xml:space="preserve">1.1 </w:t>
-            </w:r>
-            <w:r>
-              <w:rPr>
-                <w:color w:val="7030A0"/>
-              </w:rPr>
-              <w:t>Plan</w:t>
+              <w:t>1.1 Plan</w:t>
             </w:r>
             <w:r>
               <w:rPr>
@@ -1981,13 +1951,7 @@
               <w:rPr>
                 <w:color w:val="7030A0"/>
               </w:rPr>
-              <w:t xml:space="preserve">1.1.2.1 </w:t>
-            </w:r>
-            <w:r>
-              <w:rPr>
-                <w:color w:val="7030A0"/>
-              </w:rPr>
-              <w:t>Choose</w:t>
+              <w:t>1.1.2.1 Choose</w:t>
             </w:r>
             <w:r>
               <w:rPr>
@@ -2006,13 +1970,7 @@
               <w:rPr>
                 <w:color w:val="7030A0"/>
               </w:rPr>
-              <w:t xml:space="preserve">1.1.2.2 </w:t>
-            </w:r>
-            <w:r>
-              <w:rPr>
-                <w:color w:val="7030A0"/>
-              </w:rPr>
-              <w:t>Choose</w:t>
+              <w:t>1.1.2.2 Choose</w:t>
             </w:r>
             <w:r>
               <w:rPr>
@@ -2031,13 +1989,7 @@
               <w:rPr>
                 <w:color w:val="7030A0"/>
               </w:rPr>
-              <w:t xml:space="preserve">1.1.2.3 </w:t>
-            </w:r>
-            <w:r>
-              <w:rPr>
-                <w:color w:val="7030A0"/>
-              </w:rPr>
-              <w:t>Choose</w:t>
+              <w:t>1.1.2.3 Choose</w:t>
             </w:r>
             <w:r>
               <w:rPr>
@@ -2057,13 +2009,7 @@
                 <w:color w:val="7030A0"/>
               </w:rPr>
               <w:lastRenderedPageBreak/>
-              <w:t xml:space="preserve">1.1.2.4 </w:t>
-            </w:r>
-            <w:r>
-              <w:rPr>
-                <w:color w:val="7030A0"/>
-              </w:rPr>
-              <w:t>Choose</w:t>
+              <w:t>1.1.2.4 Choose</w:t>
             </w:r>
             <w:r>
               <w:rPr>
@@ -2104,6 +2050,12 @@
                 <w:color w:val="7030A0"/>
               </w:rPr>
             </w:pPr>
+            <w:r>
+              <w:rPr>
+                <w:color w:val="7030A0"/>
+              </w:rPr>
+              <w:t>The date and specific time of the event</w:t>
+            </w:r>
           </w:p>
         </w:tc>
       </w:tr>
@@ -2136,6 +2088,12 @@
                 <w:color w:val="7030A0"/>
               </w:rPr>
             </w:pPr>
+            <w:r>
+              <w:rPr>
+                <w:color w:val="7030A0"/>
+              </w:rPr>
+              <w:t>The date and time of the event are recorded</w:t>
+            </w:r>
           </w:p>
         </w:tc>
       </w:tr>
@@ -2215,7 +2173,7 @@
       <w:tblPr>
         <w:tblStyle w:val="TableGrid"/>
         <w:tblW w:w="0" w:type="auto"/>
-        <w:tblLook w:val="04A0" w:firstRow="1" w:lastRow="0" w:firstColumn="1" w:lastColumn="0" w:noHBand="0" w:noVBand="1"/>
+        <w:tblLook w:val="04A0"/>
       </w:tblPr>
       <w:tblGrid>
         <w:gridCol w:w="2943"/>
@@ -2254,13 +2212,7 @@
               <w:rPr>
                 <w:color w:val="7030A0"/>
               </w:rPr>
-              <w:t xml:space="preserve">1.1.2.1 </w:t>
-            </w:r>
-            <w:r>
-              <w:rPr>
-                <w:color w:val="7030A0"/>
-              </w:rPr>
-              <w:t>Choose</w:t>
+              <w:t>1.1.2.1 Choose</w:t>
             </w:r>
             <w:r>
               <w:rPr>
@@ -2300,6 +2252,12 @@
                 <w:color w:val="7030A0"/>
               </w:rPr>
             </w:pPr>
+            <w:r>
+              <w:rPr>
+                <w:color w:val="7030A0"/>
+              </w:rPr>
+              <w:t>Determine the year that the event will occur</w:t>
+            </w:r>
           </w:p>
         </w:tc>
       </w:tr>
@@ -2336,13 +2294,7 @@
               <w:rPr>
                 <w:color w:val="7030A0"/>
               </w:rPr>
-              <w:t xml:space="preserve">1.1.2 </w:t>
-            </w:r>
-            <w:r>
-              <w:rPr>
-                <w:color w:val="7030A0"/>
-              </w:rPr>
-              <w:t>Choose</w:t>
+              <w:t>1.1.2 Choose</w:t>
             </w:r>
             <w:r>
               <w:rPr>
@@ -2414,6 +2366,12 @@
                 <w:color w:val="7030A0"/>
               </w:rPr>
             </w:pPr>
+            <w:r>
+              <w:rPr>
+                <w:color w:val="7030A0"/>
+              </w:rPr>
+              <w:t>The year of the event</w:t>
+            </w:r>
           </w:p>
         </w:tc>
       </w:tr>
@@ -2446,6 +2404,12 @@
                 <w:color w:val="7030A0"/>
               </w:rPr>
             </w:pPr>
+            <w:r>
+              <w:rPr>
+                <w:color w:val="7030A0"/>
+              </w:rPr>
+              <w:t>The year of the event is recorded</w:t>
+            </w:r>
           </w:p>
         </w:tc>
       </w:tr>
@@ -2525,7 +2489,7 @@
       <w:tblPr>
         <w:tblStyle w:val="TableGrid"/>
         <w:tblW w:w="0" w:type="auto"/>
-        <w:tblLook w:val="04A0" w:firstRow="1" w:lastRow="0" w:firstColumn="1" w:lastColumn="0" w:noHBand="0" w:noVBand="1"/>
+        <w:tblLook w:val="04A0"/>
       </w:tblPr>
       <w:tblGrid>
         <w:gridCol w:w="2943"/>
@@ -2564,13 +2528,7 @@
               <w:rPr>
                 <w:color w:val="7030A0"/>
               </w:rPr>
-              <w:t xml:space="preserve">1.1.2.2 </w:t>
-            </w:r>
-            <w:r>
-              <w:rPr>
-                <w:color w:val="7030A0"/>
-              </w:rPr>
-              <w:t>Choose</w:t>
+              <w:t>1.1.2.2 Choose</w:t>
             </w:r>
             <w:r>
               <w:rPr>
@@ -2610,6 +2568,12 @@
                 <w:color w:val="7030A0"/>
               </w:rPr>
             </w:pPr>
+            <w:r>
+              <w:rPr>
+                <w:color w:val="7030A0"/>
+              </w:rPr>
+              <w:t>Determine the month that the event will occur</w:t>
+            </w:r>
           </w:p>
         </w:tc>
       </w:tr>
@@ -2646,13 +2610,7 @@
               <w:rPr>
                 <w:color w:val="7030A0"/>
               </w:rPr>
-              <w:t xml:space="preserve">1.1.2 </w:t>
-            </w:r>
-            <w:r>
-              <w:rPr>
-                <w:color w:val="7030A0"/>
-              </w:rPr>
-              <w:t>Choose</w:t>
+              <w:t>1.1.2 Choose</w:t>
             </w:r>
             <w:r>
               <w:rPr>
@@ -2724,6 +2682,12 @@
                 <w:color w:val="7030A0"/>
               </w:rPr>
             </w:pPr>
+            <w:r>
+              <w:rPr>
+                <w:color w:val="7030A0"/>
+              </w:rPr>
+              <w:t>The month of the event</w:t>
+            </w:r>
           </w:p>
         </w:tc>
       </w:tr>
@@ -2756,6 +2720,12 @@
                 <w:color w:val="7030A0"/>
               </w:rPr>
             </w:pPr>
+            <w:r>
+              <w:rPr>
+                <w:color w:val="7030A0"/>
+              </w:rPr>
+              <w:t>The month of the event is recorded</w:t>
+            </w:r>
           </w:p>
         </w:tc>
       </w:tr>
@@ -2835,7 +2805,7 @@
       <w:tblPr>
         <w:tblStyle w:val="TableGrid"/>
         <w:tblW w:w="0" w:type="auto"/>
-        <w:tblLook w:val="04A0" w:firstRow="1" w:lastRow="0" w:firstColumn="1" w:lastColumn="0" w:noHBand="0" w:noVBand="1"/>
+        <w:tblLook w:val="04A0"/>
       </w:tblPr>
       <w:tblGrid>
         <w:gridCol w:w="2943"/>
@@ -2874,13 +2844,7 @@
               <w:rPr>
                 <w:color w:val="7030A0"/>
               </w:rPr>
-              <w:t>1.1.2.3</w:t>
-            </w:r>
-            <w:r>
-              <w:rPr>
-                <w:color w:val="7030A0"/>
-              </w:rPr>
-              <w:t xml:space="preserve"> </w:t>
+              <w:t xml:space="preserve">1.1.2.3 </w:t>
             </w:r>
             <w:r>
               <w:rPr>
@@ -2926,6 +2890,12 @@
                 <w:color w:val="7030A0"/>
               </w:rPr>
             </w:pPr>
+            <w:r>
+              <w:rPr>
+                <w:color w:val="7030A0"/>
+              </w:rPr>
+              <w:t>Determine the day that the event will occur</w:t>
+            </w:r>
           </w:p>
         </w:tc>
       </w:tr>
@@ -3040,6 +3010,12 @@
                 <w:color w:val="7030A0"/>
               </w:rPr>
             </w:pPr>
+            <w:r>
+              <w:rPr>
+                <w:color w:val="7030A0"/>
+              </w:rPr>
+              <w:t>The day of the event</w:t>
+            </w:r>
           </w:p>
         </w:tc>
       </w:tr>
@@ -3079,6 +3055,13 @@
                 <w:color w:val="7030A0"/>
               </w:rPr>
             </w:pPr>
+            <w:r>
+              <w:rPr>
+                <w:color w:val="7030A0"/>
+              </w:rPr>
+              <w:lastRenderedPageBreak/>
+              <w:t>The day of the event is recorded</w:t>
+            </w:r>
           </w:p>
         </w:tc>
       </w:tr>
@@ -3159,7 +3142,7 @@
       <w:tblPr>
         <w:tblStyle w:val="TableGrid"/>
         <w:tblW w:w="0" w:type="auto"/>
-        <w:tblLook w:val="04A0" w:firstRow="1" w:lastRow="0" w:firstColumn="1" w:lastColumn="0" w:noHBand="0" w:noVBand="1"/>
+        <w:tblLook w:val="04A0"/>
       </w:tblPr>
       <w:tblGrid>
         <w:gridCol w:w="2943"/>
@@ -3198,13 +3181,7 @@
               <w:rPr>
                 <w:color w:val="7030A0"/>
               </w:rPr>
-              <w:t>1.1.2.4</w:t>
-            </w:r>
-            <w:r>
-              <w:rPr>
-                <w:color w:val="7030A0"/>
-              </w:rPr>
-              <w:t xml:space="preserve"> </w:t>
+              <w:t xml:space="preserve">1.1.2.4 </w:t>
             </w:r>
             <w:r>
               <w:rPr>
@@ -3250,6 +3227,12 @@
                 <w:color w:val="7030A0"/>
               </w:rPr>
             </w:pPr>
+            <w:r>
+              <w:rPr>
+                <w:color w:val="7030A0"/>
+              </w:rPr>
+              <w:t>Determine the start time and end time of the event</w:t>
+            </w:r>
           </w:p>
         </w:tc>
       </w:tr>
@@ -3407,6 +3390,12 @@
                 <w:color w:val="7030A0"/>
               </w:rPr>
             </w:pPr>
+            <w:r>
+              <w:rPr>
+                <w:color w:val="7030A0"/>
+              </w:rPr>
+              <w:t>The start time and end time of the event</w:t>
+            </w:r>
           </w:p>
         </w:tc>
       </w:tr>
@@ -3439,6 +3428,12 @@
                 <w:color w:val="7030A0"/>
               </w:rPr>
             </w:pPr>
+            <w:r>
+              <w:rPr>
+                <w:color w:val="7030A0"/>
+              </w:rPr>
+              <w:t>The start time and end time of the event are recorded</w:t>
+            </w:r>
           </w:p>
         </w:tc>
       </w:tr>
@@ -3518,7 +3513,7 @@
       <w:tblPr>
         <w:tblStyle w:val="TableGrid"/>
         <w:tblW w:w="0" w:type="auto"/>
-        <w:tblLook w:val="04A0" w:firstRow="1" w:lastRow="0" w:firstColumn="1" w:lastColumn="0" w:noHBand="0" w:noVBand="1"/>
+        <w:tblLook w:val="04A0"/>
       </w:tblPr>
       <w:tblGrid>
         <w:gridCol w:w="2943"/>
@@ -3603,6 +3598,12 @@
                 <w:color w:val="7030A0"/>
               </w:rPr>
             </w:pPr>
+            <w:r>
+              <w:rPr>
+                <w:color w:val="7030A0"/>
+              </w:rPr>
+              <w:t>Determine the specific start time of the event</w:t>
+            </w:r>
           </w:p>
         </w:tc>
       </w:tr>
@@ -3760,6 +3761,12 @@
                 <w:color w:val="7030A0"/>
               </w:rPr>
             </w:pPr>
+            <w:r>
+              <w:rPr>
+                <w:color w:val="7030A0"/>
+              </w:rPr>
+              <w:t>The start time of the event</w:t>
+            </w:r>
           </w:p>
         </w:tc>
       </w:tr>
@@ -3792,6 +3799,12 @@
                 <w:color w:val="7030A0"/>
               </w:rPr>
             </w:pPr>
+            <w:r>
+              <w:rPr>
+                <w:color w:val="7030A0"/>
+              </w:rPr>
+              <w:t>The start time of the event is recorded</w:t>
+            </w:r>
           </w:p>
         </w:tc>
       </w:tr>
@@ -3871,7 +3884,7 @@
       <w:tblPr>
         <w:tblStyle w:val="TableGrid"/>
         <w:tblW w:w="0" w:type="auto"/>
-        <w:tblLook w:val="04A0" w:firstRow="1" w:lastRow="0" w:firstColumn="1" w:lastColumn="0" w:noHBand="0" w:noVBand="1"/>
+        <w:tblLook w:val="04A0"/>
       </w:tblPr>
       <w:tblGrid>
         <w:gridCol w:w="2943"/>
@@ -3956,6 +3969,12 @@
                 <w:color w:val="7030A0"/>
               </w:rPr>
             </w:pPr>
+            <w:r>
+              <w:rPr>
+                <w:color w:val="7030A0"/>
+              </w:rPr>
+              <w:t>Determine the hour that the event will start</w:t>
+            </w:r>
           </w:p>
         </w:tc>
       </w:tr>
@@ -4070,6 +4089,12 @@
                 <w:color w:val="7030A0"/>
               </w:rPr>
             </w:pPr>
+            <w:r>
+              <w:rPr>
+                <w:color w:val="7030A0"/>
+              </w:rPr>
+              <w:t>The hour that the event will start</w:t>
+            </w:r>
           </w:p>
         </w:tc>
       </w:tr>
@@ -4102,6 +4127,12 @@
                 <w:color w:val="7030A0"/>
               </w:rPr>
             </w:pPr>
+            <w:r>
+              <w:rPr>
+                <w:color w:val="7030A0"/>
+              </w:rPr>
+              <w:t>The hour that the event will start is recorded</w:t>
+            </w:r>
           </w:p>
         </w:tc>
       </w:tr>
@@ -4182,7 +4213,7 @@
       <w:tblPr>
         <w:tblStyle w:val="TableGrid"/>
         <w:tblW w:w="0" w:type="auto"/>
-        <w:tblLook w:val="04A0" w:firstRow="1" w:lastRow="0" w:firstColumn="1" w:lastColumn="0" w:noHBand="0" w:noVBand="1"/>
+        <w:tblLook w:val="04A0"/>
       </w:tblPr>
       <w:tblGrid>
         <w:gridCol w:w="2943"/>
@@ -4267,6 +4298,12 @@
                 <w:color w:val="7030A0"/>
               </w:rPr>
             </w:pPr>
+            <w:r>
+              <w:rPr>
+                <w:color w:val="7030A0"/>
+              </w:rPr>
+              <w:t>Determine the minute that the event will begin</w:t>
+            </w:r>
           </w:p>
         </w:tc>
       </w:tr>
@@ -4381,6 +4418,12 @@
                 <w:color w:val="7030A0"/>
               </w:rPr>
             </w:pPr>
+            <w:r>
+              <w:rPr>
+                <w:color w:val="7030A0"/>
+              </w:rPr>
+              <w:t>The minute that the event will begin</w:t>
+            </w:r>
           </w:p>
         </w:tc>
       </w:tr>
@@ -4413,6 +4456,12 @@
                 <w:color w:val="7030A0"/>
               </w:rPr>
             </w:pPr>
+            <w:r>
+              <w:rPr>
+                <w:color w:val="7030A0"/>
+              </w:rPr>
+              <w:t>The minute that the event will begin is recorded</w:t>
+            </w:r>
           </w:p>
         </w:tc>
       </w:tr>
@@ -4492,7 +4541,7 @@
       <w:tblPr>
         <w:tblStyle w:val="TableGrid"/>
         <w:tblW w:w="0" w:type="auto"/>
-        <w:tblLook w:val="04A0" w:firstRow="1" w:lastRow="0" w:firstColumn="1" w:lastColumn="0" w:noHBand="0" w:noVBand="1"/>
+        <w:tblLook w:val="04A0"/>
       </w:tblPr>
       <w:tblGrid>
         <w:gridCol w:w="2943"/>
@@ -4577,6 +4626,12 @@
                 <w:color w:val="7030A0"/>
               </w:rPr>
             </w:pPr>
+            <w:r>
+              <w:rPr>
+                <w:color w:val="7030A0"/>
+              </w:rPr>
+              <w:t>Determine the specific end time of the event</w:t>
+            </w:r>
           </w:p>
         </w:tc>
       </w:tr>
@@ -4734,6 +4789,12 @@
                 <w:color w:val="7030A0"/>
               </w:rPr>
             </w:pPr>
+            <w:r>
+              <w:rPr>
+                <w:color w:val="7030A0"/>
+              </w:rPr>
+              <w:t>The end time of the event</w:t>
+            </w:r>
           </w:p>
         </w:tc>
       </w:tr>
@@ -4766,6 +4827,12 @@
                 <w:color w:val="7030A0"/>
               </w:rPr>
             </w:pPr>
+            <w:r>
+              <w:rPr>
+                <w:color w:val="7030A0"/>
+              </w:rPr>
+              <w:t>The end time of the event is recorded</w:t>
+            </w:r>
           </w:p>
         </w:tc>
       </w:tr>
@@ -4845,7 +4912,7 @@
       <w:tblPr>
         <w:tblStyle w:val="TableGrid"/>
         <w:tblW w:w="0" w:type="auto"/>
-        <w:tblLook w:val="04A0" w:firstRow="1" w:lastRow="0" w:firstColumn="1" w:lastColumn="0" w:noHBand="0" w:noVBand="1"/>
+        <w:tblLook w:val="04A0"/>
       </w:tblPr>
       <w:tblGrid>
         <w:gridCol w:w="2943"/>
@@ -4930,6 +4997,12 @@
                 <w:color w:val="7030A0"/>
               </w:rPr>
             </w:pPr>
+            <w:r>
+              <w:rPr>
+                <w:color w:val="7030A0"/>
+              </w:rPr>
+              <w:t>Determine the hour that the event will end</w:t>
+            </w:r>
           </w:p>
         </w:tc>
       </w:tr>
@@ -5044,6 +5117,12 @@
                 <w:color w:val="7030A0"/>
               </w:rPr>
             </w:pPr>
+            <w:r>
+              <w:rPr>
+                <w:color w:val="7030A0"/>
+              </w:rPr>
+              <w:t>The hour that the event will end</w:t>
+            </w:r>
           </w:p>
         </w:tc>
       </w:tr>
@@ -5076,6 +5155,12 @@
                 <w:color w:val="7030A0"/>
               </w:rPr>
             </w:pPr>
+            <w:r>
+              <w:rPr>
+                <w:color w:val="7030A0"/>
+              </w:rPr>
+              <w:t>The hour that the event will end is recorded</w:t>
+            </w:r>
           </w:p>
         </w:tc>
       </w:tr>
@@ -5155,7 +5240,7 @@
       <w:tblPr>
         <w:tblStyle w:val="TableGrid"/>
         <w:tblW w:w="0" w:type="auto"/>
-        <w:tblLook w:val="04A0" w:firstRow="1" w:lastRow="0" w:firstColumn="1" w:lastColumn="0" w:noHBand="0" w:noVBand="1"/>
+        <w:tblLook w:val="04A0"/>
       </w:tblPr>
       <w:tblGrid>
         <w:gridCol w:w="2943"/>
@@ -5240,6 +5325,12 @@
                 <w:color w:val="7030A0"/>
               </w:rPr>
             </w:pPr>
+            <w:r>
+              <w:rPr>
+                <w:color w:val="7030A0"/>
+              </w:rPr>
+              <w:t>Determine the minute that the event will end</w:t>
+            </w:r>
           </w:p>
         </w:tc>
       </w:tr>
@@ -5355,6 +5446,12 @@
                 <w:color w:val="7030A0"/>
               </w:rPr>
             </w:pPr>
+            <w:r>
+              <w:rPr>
+                <w:color w:val="7030A0"/>
+              </w:rPr>
+              <w:t>The minute that the event will end</w:t>
+            </w:r>
           </w:p>
         </w:tc>
       </w:tr>
@@ -5387,6 +5484,12 @@
                 <w:color w:val="7030A0"/>
               </w:rPr>
             </w:pPr>
+            <w:r>
+              <w:rPr>
+                <w:color w:val="7030A0"/>
+              </w:rPr>
+              <w:t>The minute that the event will end is recorded</w:t>
+            </w:r>
           </w:p>
         </w:tc>
       </w:tr>
@@ -5460,7 +5563,7 @@
       <w:tblPr>
         <w:tblStyle w:val="TableGrid"/>
         <w:tblW w:w="0" w:type="auto"/>
-        <w:tblLook w:val="04A0" w:firstRow="1" w:lastRow="0" w:firstColumn="1" w:lastColumn="0" w:noHBand="0" w:noVBand="1"/>
+        <w:tblLook w:val="04A0"/>
       </w:tblPr>
       <w:tblGrid>
         <w:gridCol w:w="2943"/>
@@ -5764,7 +5867,7 @@
       <w:tblPr>
         <w:tblStyle w:val="TableGrid"/>
         <w:tblW w:w="0" w:type="auto"/>
-        <w:tblLook w:val="04A0" w:firstRow="1" w:lastRow="0" w:firstColumn="1" w:lastColumn="0" w:noHBand="0" w:noVBand="1"/>
+        <w:tblLook w:val="04A0"/>
       </w:tblPr>
       <w:tblGrid>
         <w:gridCol w:w="2943"/>
@@ -6062,7 +6165,7 @@
       <w:tblPr>
         <w:tblStyle w:val="TableGrid"/>
         <w:tblW w:w="0" w:type="auto"/>
-        <w:tblLook w:val="04A0" w:firstRow="1" w:lastRow="0" w:firstColumn="1" w:lastColumn="0" w:noHBand="0" w:noVBand="1"/>
+        <w:tblLook w:val="04A0"/>
       </w:tblPr>
       <w:tblGrid>
         <w:gridCol w:w="2943"/>
@@ -6356,7 +6459,7 @@
       <w:tblPr>
         <w:tblStyle w:val="TableGrid"/>
         <w:tblW w:w="0" w:type="auto"/>
-        <w:tblLook w:val="04A0" w:firstRow="1" w:lastRow="0" w:firstColumn="1" w:lastColumn="0" w:noHBand="0" w:noVBand="1"/>
+        <w:tblLook w:val="04A0"/>
       </w:tblPr>
       <w:tblGrid>
         <w:gridCol w:w="2943"/>
@@ -6642,7 +6745,7 @@
       <w:tblPr>
         <w:tblStyle w:val="TableGrid"/>
         <w:tblW w:w="0" w:type="auto"/>
-        <w:tblLook w:val="04A0" w:firstRow="1" w:lastRow="0" w:firstColumn="1" w:lastColumn="0" w:noHBand="0" w:noVBand="1"/>
+        <w:tblLook w:val="04A0"/>
       </w:tblPr>
       <w:tblGrid>
         <w:gridCol w:w="2943"/>
@@ -6928,7 +7031,7 @@
       <w:tblPr>
         <w:tblStyle w:val="TableGrid"/>
         <w:tblW w:w="0" w:type="auto"/>
-        <w:tblLook w:val="04A0" w:firstRow="1" w:lastRow="0" w:firstColumn="1" w:lastColumn="0" w:noHBand="0" w:noVBand="1"/>
+        <w:tblLook w:val="04A0"/>
       </w:tblPr>
       <w:tblGrid>
         <w:gridCol w:w="2943"/>
@@ -7254,7 +7357,7 @@
       <w:tblPr>
         <w:tblStyle w:val="TableGrid"/>
         <w:tblW w:w="0" w:type="auto"/>
-        <w:tblLook w:val="04A0" w:firstRow="1" w:lastRow="0" w:firstColumn="1" w:lastColumn="0" w:noHBand="0" w:noVBand="1"/>
+        <w:tblLook w:val="04A0"/>
       </w:tblPr>
       <w:tblGrid>
         <w:gridCol w:w="2943"/>
@@ -7293,13 +7396,7 @@
               <w:rPr>
                 <w:color w:val="008000"/>
               </w:rPr>
-              <w:t>1.2.1 Choos</w:t>
-            </w:r>
-            <w:r>
-              <w:rPr>
-                <w:color w:val="008000"/>
-              </w:rPr>
-              <w:t>e a medium for recording events</w:t>
+              <w:t>1.2.1 Choose a medium for recording events</w:t>
             </w:r>
           </w:p>
         </w:tc>
@@ -7540,7 +7637,7 @@
       <w:tblPr>
         <w:tblStyle w:val="TableGrid"/>
         <w:tblW w:w="0" w:type="auto"/>
-        <w:tblLook w:val="04A0" w:firstRow="1" w:lastRow="0" w:firstColumn="1" w:lastColumn="0" w:noHBand="0" w:noVBand="1"/>
+        <w:tblLook w:val="04A0"/>
       </w:tblPr>
       <w:tblGrid>
         <w:gridCol w:w="2943"/>
@@ -7820,7 +7917,7 @@
       <w:tblPr>
         <w:tblStyle w:val="TableGrid"/>
         <w:tblW w:w="0" w:type="auto"/>
-        <w:tblLook w:val="04A0" w:firstRow="1" w:lastRow="0" w:firstColumn="1" w:lastColumn="0" w:noHBand="0" w:noVBand="1"/>
+        <w:tblLook w:val="04A0"/>
       </w:tblPr>
       <w:tblGrid>
         <w:gridCol w:w="2943"/>
@@ -8100,7 +8197,7 @@
       <w:tblPr>
         <w:tblStyle w:val="TableGrid"/>
         <w:tblW w:w="0" w:type="auto"/>
-        <w:tblLook w:val="04A0" w:firstRow="1" w:lastRow="0" w:firstColumn="1" w:lastColumn="0" w:noHBand="0" w:noVBand="1"/>
+        <w:tblLook w:val="04A0"/>
       </w:tblPr>
       <w:tblGrid>
         <w:gridCol w:w="2943"/>
@@ -8468,7 +8565,7 @@
       <w:tblPr>
         <w:tblStyle w:val="TableGrid"/>
         <w:tblW w:w="0" w:type="auto"/>
-        <w:tblLook w:val="04A0" w:firstRow="1" w:lastRow="0" w:firstColumn="1" w:lastColumn="0" w:noHBand="0" w:noVBand="1"/>
+        <w:tblLook w:val="04A0"/>
       </w:tblPr>
       <w:tblGrid>
         <w:gridCol w:w="2943"/>
@@ -8833,7 +8930,7 @@
       <w:tblPr>
         <w:tblStyle w:val="TableGrid"/>
         <w:tblW w:w="0" w:type="auto"/>
-        <w:tblLook w:val="04A0" w:firstRow="1" w:lastRow="0" w:firstColumn="1" w:lastColumn="0" w:noHBand="0" w:noVBand="1"/>
+        <w:tblLook w:val="04A0"/>
       </w:tblPr>
       <w:tblGrid>
         <w:gridCol w:w="2943"/>
@@ -9155,7 +9252,7 @@
       <w:tblPr>
         <w:tblStyle w:val="TableGrid"/>
         <w:tblW w:w="0" w:type="auto"/>
-        <w:tblLook w:val="04A0" w:firstRow="1" w:lastRow="0" w:firstColumn="1" w:lastColumn="0" w:noHBand="0" w:noVBand="1"/>
+        <w:tblLook w:val="04A0"/>
       </w:tblPr>
       <w:tblGrid>
         <w:gridCol w:w="2943"/>
@@ -9466,7 +9563,7 @@
       <w:tblPr>
         <w:tblStyle w:val="TableGrid"/>
         <w:tblW w:w="0" w:type="auto"/>
-        <w:tblLook w:val="04A0" w:firstRow="1" w:lastRow="0" w:firstColumn="1" w:lastColumn="0" w:noHBand="0" w:noVBand="1"/>
+        <w:tblLook w:val="04A0"/>
       </w:tblPr>
       <w:tblGrid>
         <w:gridCol w:w="2943"/>
@@ -9831,7 +9928,7 @@
       <w:tblPr>
         <w:tblStyle w:val="TableGrid"/>
         <w:tblW w:w="0" w:type="auto"/>
-        <w:tblLook w:val="04A0" w:firstRow="1" w:lastRow="0" w:firstColumn="1" w:lastColumn="0" w:noHBand="0" w:noVBand="1"/>
+        <w:tblLook w:val="04A0"/>
       </w:tblPr>
       <w:tblGrid>
         <w:gridCol w:w="2943"/>
@@ -10159,7 +10256,7 @@
       <w:tblPr>
         <w:tblStyle w:val="TableGrid"/>
         <w:tblW w:w="0" w:type="auto"/>
-        <w:tblLook w:val="04A0" w:firstRow="1" w:lastRow="0" w:firstColumn="1" w:lastColumn="0" w:noHBand="0" w:noVBand="1"/>
+        <w:tblLook w:val="04A0"/>
       </w:tblPr>
       <w:tblGrid>
         <w:gridCol w:w="2943"/>
@@ -10471,7 +10568,7 @@
       <w:tblPr>
         <w:tblStyle w:val="TableGrid"/>
         <w:tblW w:w="0" w:type="auto"/>
-        <w:tblLook w:val="04A0" w:firstRow="1" w:lastRow="0" w:firstColumn="1" w:lastColumn="0" w:noHBand="0" w:noVBand="1"/>
+        <w:tblLook w:val="04A0"/>
       </w:tblPr>
       <w:tblGrid>
         <w:gridCol w:w="2943"/>
@@ -10776,7 +10873,7 @@
       <w:tblPr>
         <w:tblStyle w:val="TableGrid"/>
         <w:tblW w:w="0" w:type="auto"/>
-        <w:tblLook w:val="04A0" w:firstRow="1" w:lastRow="0" w:firstColumn="1" w:lastColumn="0" w:noHBand="0" w:noVBand="1"/>
+        <w:tblLook w:val="04A0"/>
       </w:tblPr>
       <w:tblGrid>
         <w:gridCol w:w="2943"/>
@@ -11086,7 +11183,7 @@
       <w:tblPr>
         <w:tblStyle w:val="TableGrid"/>
         <w:tblW w:w="0" w:type="auto"/>
-        <w:tblLook w:val="04A0" w:firstRow="1" w:lastRow="0" w:firstColumn="1" w:lastColumn="0" w:noHBand="0" w:noVBand="1"/>
+        <w:tblLook w:val="04A0"/>
       </w:tblPr>
       <w:tblGrid>
         <w:gridCol w:w="2943"/>
@@ -11125,13 +11222,7 @@
               <w:rPr>
                 <w:color w:val="7030A0"/>
               </w:rPr>
-              <w:t>1.4 R</w:t>
-            </w:r>
-            <w:r>
-              <w:rPr>
-                <w:color w:val="7030A0"/>
-              </w:rPr>
-              <w:t>esolve</w:t>
+              <w:t>1.4 Resolve</w:t>
             </w:r>
             <w:r>
               <w:rPr>
@@ -11171,6 +11262,12 @@
                 <w:color w:val="7030A0"/>
               </w:rPr>
             </w:pPr>
+            <w:r>
+              <w:rPr>
+                <w:color w:val="7030A0"/>
+              </w:rPr>
+              <w:t>Resolve any time conflicts which might exist between two or more events</w:t>
+            </w:r>
           </w:p>
         </w:tc>
       </w:tr>
@@ -11273,6 +11370,12 @@
                 <w:color w:val="7030A0"/>
               </w:rPr>
             </w:pPr>
+            <w:r>
+              <w:rPr>
+                <w:color w:val="7030A0"/>
+              </w:rPr>
+              <w:t>The date and time of the events that conflict</w:t>
+            </w:r>
           </w:p>
         </w:tc>
       </w:tr>
@@ -11305,25 +11408,38 @@
                 <w:color w:val="7030A0"/>
               </w:rPr>
             </w:pPr>
-          </w:p>
-        </w:tc>
-      </w:tr>
-      <w:tr>
-        <w:tc>
-          <w:tcPr>
-            <w:tcW w:w="2943" w:type="dxa"/>
-          </w:tcPr>
-          <w:p>
-            <w:pPr>
-              <w:rPr>
-                <w:color w:val="7030A0"/>
-              </w:rPr>
-            </w:pPr>
-            <w:r>
-              <w:rPr>
-                <w:color w:val="7030A0"/>
-              </w:rPr>
-              <w:t>Required non-interface functions</w:t>
+            <w:r>
+              <w:rPr>
+                <w:color w:val="7030A0"/>
+              </w:rPr>
+              <w:t>A decision on how to resolve the time conflict</w:t>
+            </w:r>
+          </w:p>
+        </w:tc>
+      </w:tr>
+      <w:tr>
+        <w:tc>
+          <w:tcPr>
+            <w:tcW w:w="2943" w:type="dxa"/>
+          </w:tcPr>
+          <w:p>
+            <w:pPr>
+              <w:rPr>
+                <w:color w:val="7030A0"/>
+              </w:rPr>
+            </w:pPr>
+            <w:r>
+              <w:rPr>
+                <w:color w:val="7030A0"/>
+              </w:rPr>
+              <w:t xml:space="preserve">Required non-interface </w:t>
+            </w:r>
+            <w:r>
+              <w:rPr>
+                <w:color w:val="7030A0"/>
+              </w:rPr>
+              <w:lastRenderedPageBreak/>
+              <w:t>functions</w:t>
             </w:r>
           </w:p>
         </w:tc>
@@ -11379,7 +11495,7 @@
       <w:tblPr>
         <w:tblStyle w:val="TableGrid"/>
         <w:tblW w:w="0" w:type="auto"/>
-        <w:tblLook w:val="04A0" w:firstRow="1" w:lastRow="0" w:firstColumn="1" w:lastColumn="0" w:noHBand="0" w:noVBand="1"/>
+        <w:tblLook w:val="04A0"/>
       </w:tblPr>
       <w:tblGrid>
         <w:gridCol w:w="2943"/>
@@ -11696,7 +11812,7 @@
       <w:tblPr>
         <w:tblStyle w:val="TableGrid"/>
         <w:tblW w:w="0" w:type="auto"/>
-        <w:tblLook w:val="04A0" w:firstRow="1" w:lastRow="0" w:firstColumn="1" w:lastColumn="0" w:noHBand="0" w:noVBand="1"/>
+        <w:tblLook w:val="04A0"/>
       </w:tblPr>
       <w:tblGrid>
         <w:gridCol w:w="2943"/>
@@ -11879,8 +11995,16 @@
               <w:rPr>
                 <w:color w:val="F79646" w:themeColor="accent6"/>
               </w:rPr>
-              <w:t xml:space="preserve"> events</w:t>
-            </w:r>
+              <w:t xml:space="preserve"> </w:t>
+            </w:r>
+            <w:proofErr w:type="spellStart"/>
+            <w:r>
+              <w:rPr>
+                <w:color w:val="F79646" w:themeColor="accent6"/>
+              </w:rPr>
+              <w:t>events</w:t>
+            </w:r>
+            <w:proofErr w:type="spellEnd"/>
           </w:p>
           <w:p>
             <w:pPr>
@@ -12324,7 +12448,7 @@
       <w:tblPr>
         <w:tblStyle w:val="TableGrid"/>
         <w:tblW w:w="0" w:type="auto"/>
-        <w:tblLook w:val="04A0" w:firstRow="1" w:lastRow="0" w:firstColumn="1" w:lastColumn="0" w:noHBand="0" w:noVBand="1"/>
+        <w:tblLook w:val="04A0"/>
       </w:tblPr>
       <w:tblGrid>
         <w:gridCol w:w="2943"/>
@@ -12465,6 +12589,7 @@
               <w:rPr>
                 <w:color w:val="F79646" w:themeColor="accent6"/>
               </w:rPr>
+              <w:lastRenderedPageBreak/>
               <w:t>Sub-tasks that define task</w:t>
             </w:r>
           </w:p>
@@ -12497,7 +12622,6 @@
               <w:rPr>
                 <w:color w:val="F79646" w:themeColor="accent6"/>
               </w:rPr>
-              <w:lastRenderedPageBreak/>
               <w:t>Input / actions required from user</w:t>
             </w:r>
           </w:p>
@@ -12623,7 +12747,7 @@
       <w:tblPr>
         <w:tblStyle w:val="TableGrid"/>
         <w:tblW w:w="0" w:type="auto"/>
-        <w:tblLook w:val="04A0" w:firstRow="1" w:lastRow="0" w:firstColumn="1" w:lastColumn="0" w:noHBand="0" w:noVBand="1"/>
+        <w:tblLook w:val="04A0"/>
       </w:tblPr>
       <w:tblGrid>
         <w:gridCol w:w="2943"/>
@@ -12921,7 +13045,7 @@
       <w:tblPr>
         <w:tblStyle w:val="TableGrid"/>
         <w:tblW w:w="0" w:type="auto"/>
-        <w:tblLook w:val="04A0" w:firstRow="1" w:lastRow="0" w:firstColumn="1" w:lastColumn="0" w:noHBand="0" w:noVBand="1"/>
+        <w:tblLook w:val="04A0"/>
       </w:tblPr>
       <w:tblGrid>
         <w:gridCol w:w="2943"/>
@@ -13219,7 +13343,7 @@
       <w:tblPr>
         <w:tblStyle w:val="TableGrid"/>
         <w:tblW w:w="0" w:type="auto"/>
-        <w:tblLook w:val="04A0" w:firstRow="1" w:lastRow="0" w:firstColumn="1" w:lastColumn="0" w:noHBand="0" w:noVBand="1"/>
+        <w:tblLook w:val="04A0"/>
       </w:tblPr>
       <w:tblGrid>
         <w:gridCol w:w="2943"/>
@@ -13424,7 +13548,14 @@
               <w:rPr>
                 <w:color w:val="F79646" w:themeColor="accent6"/>
               </w:rPr>
-              <w:t>Perceivable output / results occurring from user</w:t>
+              <w:t xml:space="preserve">Perceivable output / results occurring from </w:t>
+            </w:r>
+            <w:r>
+              <w:rPr>
+                <w:color w:val="F79646" w:themeColor="accent6"/>
+              </w:rPr>
+              <w:lastRenderedPageBreak/>
+              <w:t>user</w:t>
             </w:r>
           </w:p>
         </w:tc>
@@ -13518,7 +13649,7 @@
       <w:tblPr>
         <w:tblStyle w:val="TableGrid"/>
         <w:tblW w:w="0" w:type="auto"/>
-        <w:tblLook w:val="04A0" w:firstRow="1" w:lastRow="0" w:firstColumn="1" w:lastColumn="0" w:noHBand="0" w:noVBand="1"/>
+        <w:tblLook w:val="04A0"/>
       </w:tblPr>
       <w:tblGrid>
         <w:gridCol w:w="2943"/>
@@ -13816,7 +13947,7 @@
       <w:tblPr>
         <w:tblStyle w:val="TableGrid"/>
         <w:tblW w:w="0" w:type="auto"/>
-        <w:tblLook w:val="04A0" w:firstRow="1" w:lastRow="0" w:firstColumn="1" w:lastColumn="0" w:noHBand="0" w:noVBand="1"/>
+        <w:tblLook w:val="04A0"/>
       </w:tblPr>
       <w:tblGrid>
         <w:gridCol w:w="2943"/>
@@ -14114,7 +14245,7 @@
       <w:tblPr>
         <w:tblStyle w:val="TableGrid"/>
         <w:tblW w:w="0" w:type="auto"/>
-        <w:tblLook w:val="04A0" w:firstRow="1" w:lastRow="0" w:firstColumn="1" w:lastColumn="0" w:noHBand="0" w:noVBand="1"/>
+        <w:tblLook w:val="04A0"/>
       </w:tblPr>
       <w:tblGrid>
         <w:gridCol w:w="2943"/>
@@ -14412,7 +14543,7 @@
       <w:tblPr>
         <w:tblStyle w:val="TableGrid"/>
         <w:tblW w:w="0" w:type="auto"/>
-        <w:tblLook w:val="04A0" w:firstRow="1" w:lastRow="0" w:firstColumn="1" w:lastColumn="0" w:noHBand="0" w:noVBand="1"/>
+        <w:tblLook w:val="04A0"/>
       </w:tblPr>
       <w:tblGrid>
         <w:gridCol w:w="2943"/>
@@ -14433,6 +14564,7 @@
               <w:rPr>
                 <w:color w:val="F79646" w:themeColor="accent6"/>
               </w:rPr>
+              <w:lastRenderedPageBreak/>
               <w:t>Task</w:t>
             </w:r>
           </w:p>
@@ -14477,7 +14609,6 @@
               <w:rPr>
                 <w:color w:val="F79646" w:themeColor="accent6"/>
               </w:rPr>
-              <w:lastRenderedPageBreak/>
               <w:t>Goal of task</w:t>
             </w:r>
           </w:p>
@@ -14711,7 +14842,7 @@
       <w:tblPr>
         <w:tblStyle w:val="TableGrid"/>
         <w:tblW w:w="0" w:type="auto"/>
-        <w:tblLook w:val="04A0" w:firstRow="1" w:lastRow="0" w:firstColumn="1" w:lastColumn="0" w:noHBand="0" w:noVBand="1"/>
+        <w:tblLook w:val="04A0"/>
       </w:tblPr>
       <w:tblGrid>
         <w:gridCol w:w="2943"/>
@@ -15009,7 +15140,7 @@
       <w:tblPr>
         <w:tblStyle w:val="TableGrid"/>
         <w:tblW w:w="0" w:type="auto"/>
-        <w:tblLook w:val="04A0" w:firstRow="1" w:lastRow="0" w:firstColumn="1" w:lastColumn="0" w:noHBand="0" w:noVBand="1"/>
+        <w:tblLook w:val="04A0"/>
       </w:tblPr>
       <w:tblGrid>
         <w:gridCol w:w="2943"/>
@@ -15320,7 +15451,7 @@
       <w:tblPr>
         <w:tblStyle w:val="TableGrid"/>
         <w:tblW w:w="0" w:type="auto"/>
-        <w:tblLook w:val="04A0" w:firstRow="1" w:lastRow="0" w:firstColumn="1" w:lastColumn="0" w:noHBand="0" w:noVBand="1"/>
+        <w:tblLook w:val="04A0"/>
       </w:tblPr>
       <w:tblGrid>
         <w:gridCol w:w="2943"/>
@@ -15499,46 +15630,39 @@
               <w:rPr>
                 <w:color w:val="F79646" w:themeColor="accent6"/>
               </w:rPr>
-              <w:t xml:space="preserve">Input / actions required </w:t>
-            </w:r>
-            <w:r>
-              <w:rPr>
-                <w:color w:val="F79646" w:themeColor="accent6"/>
-              </w:rPr>
               <w:lastRenderedPageBreak/>
-              <w:t>from user</w:t>
-            </w:r>
-          </w:p>
-        </w:tc>
-        <w:tc>
-          <w:tcPr>
-            <w:tcW w:w="5913" w:type="dxa"/>
-          </w:tcPr>
-          <w:p>
-            <w:pPr>
-              <w:rPr>
-                <w:color w:val="F79646" w:themeColor="accent6"/>
-              </w:rPr>
-            </w:pPr>
-          </w:p>
-        </w:tc>
-      </w:tr>
-      <w:tr>
-        <w:tc>
-          <w:tcPr>
-            <w:tcW w:w="2943" w:type="dxa"/>
-          </w:tcPr>
-          <w:p>
-            <w:pPr>
-              <w:rPr>
-                <w:color w:val="F79646" w:themeColor="accent6"/>
-              </w:rPr>
-            </w:pPr>
-            <w:r>
-              <w:rPr>
-                <w:color w:val="F79646" w:themeColor="accent6"/>
-              </w:rPr>
-              <w:lastRenderedPageBreak/>
+              <w:t>Input / actions required from user</w:t>
+            </w:r>
+          </w:p>
+        </w:tc>
+        <w:tc>
+          <w:tcPr>
+            <w:tcW w:w="5913" w:type="dxa"/>
+          </w:tcPr>
+          <w:p>
+            <w:pPr>
+              <w:rPr>
+                <w:color w:val="F79646" w:themeColor="accent6"/>
+              </w:rPr>
+            </w:pPr>
+          </w:p>
+        </w:tc>
+      </w:tr>
+      <w:tr>
+        <w:tc>
+          <w:tcPr>
+            <w:tcW w:w="2943" w:type="dxa"/>
+          </w:tcPr>
+          <w:p>
+            <w:pPr>
+              <w:rPr>
+                <w:color w:val="F79646" w:themeColor="accent6"/>
+              </w:rPr>
+            </w:pPr>
+            <w:r>
+              <w:rPr>
+                <w:color w:val="F79646" w:themeColor="accent6"/>
+              </w:rPr>
               <w:t>Perceivable output / results occurring from user</w:t>
             </w:r>
           </w:p>
@@ -15632,7 +15756,7 @@
       <w:tblPr>
         <w:tblStyle w:val="TableGrid"/>
         <w:tblW w:w="0" w:type="auto"/>
-        <w:tblLook w:val="04A0" w:firstRow="1" w:lastRow="0" w:firstColumn="1" w:lastColumn="0" w:noHBand="0" w:noVBand="1"/>
+        <w:tblLook w:val="04A0"/>
       </w:tblPr>
       <w:tblGrid>
         <w:gridCol w:w="2943"/>
@@ -15948,7 +16072,7 @@
       <w:tblPr>
         <w:tblStyle w:val="TableGrid"/>
         <w:tblW w:w="0" w:type="auto"/>
-        <w:tblLook w:val="04A0" w:firstRow="1" w:lastRow="0" w:firstColumn="1" w:lastColumn="0" w:noHBand="0" w:noVBand="1"/>
+        <w:tblLook w:val="04A0"/>
       </w:tblPr>
       <w:tblGrid>
         <w:gridCol w:w="2943"/>
@@ -16246,7 +16370,7 @@
       <w:tblPr>
         <w:tblStyle w:val="TableGrid"/>
         <w:tblW w:w="0" w:type="auto"/>
-        <w:tblLook w:val="04A0" w:firstRow="1" w:lastRow="0" w:firstColumn="1" w:lastColumn="0" w:noHBand="0" w:noVBand="1"/>
+        <w:tblLook w:val="04A0"/>
       </w:tblPr>
       <w:tblGrid>
         <w:gridCol w:w="2943"/>
@@ -16500,7 +16624,14 @@
               <w:rPr>
                 <w:color w:val="F79646" w:themeColor="accent6"/>
               </w:rPr>
-              <w:t>Perceivable output / results occurring from user</w:t>
+              <w:t xml:space="preserve">Perceivable output / results occurring from </w:t>
+            </w:r>
+            <w:r>
+              <w:rPr>
+                <w:color w:val="F79646" w:themeColor="accent6"/>
+              </w:rPr>
+              <w:lastRenderedPageBreak/>
+              <w:t>user</w:t>
             </w:r>
           </w:p>
         </w:tc>
@@ -16594,7 +16725,7 @@
       <w:tblPr>
         <w:tblStyle w:val="TableGrid"/>
         <w:tblW w:w="0" w:type="auto"/>
-        <w:tblLook w:val="04A0" w:firstRow="1" w:lastRow="0" w:firstColumn="1" w:lastColumn="0" w:noHBand="0" w:noVBand="1"/>
+        <w:tblLook w:val="04A0"/>
       </w:tblPr>
       <w:tblGrid>
         <w:gridCol w:w="2943"/>
@@ -16922,7 +17053,7 @@
       <w:tblPr>
         <w:tblStyle w:val="TableGrid"/>
         <w:tblW w:w="0" w:type="auto"/>
-        <w:tblLook w:val="04A0" w:firstRow="1" w:lastRow="0" w:firstColumn="1" w:lastColumn="0" w:noHBand="0" w:noVBand="1"/>
+        <w:tblLook w:val="04A0"/>
       </w:tblPr>
       <w:tblGrid>
         <w:gridCol w:w="2943"/>
@@ -17250,7 +17381,7 @@
       <w:tblPr>
         <w:tblStyle w:val="TableGrid"/>
         <w:tblW w:w="0" w:type="auto"/>
-        <w:tblLook w:val="04A0" w:firstRow="1" w:lastRow="0" w:firstColumn="1" w:lastColumn="0" w:noHBand="0" w:noVBand="1"/>
+        <w:tblLook w:val="04A0"/>
       </w:tblPr>
       <w:tblGrid>
         <w:gridCol w:w="2943"/>
@@ -17538,7 +17669,14 @@
               <w:rPr>
                 <w:color w:val="AA0101"/>
               </w:rPr>
-              <w:t>Required non-interface functions</w:t>
+              <w:t xml:space="preserve">Required non-interface </w:t>
+            </w:r>
+            <w:r>
+              <w:rPr>
+                <w:color w:val="AA0101"/>
+              </w:rPr>
+              <w:lastRenderedPageBreak/>
+              <w:t>functions</w:t>
             </w:r>
           </w:p>
         </w:tc>
@@ -17600,7 +17738,7 @@
       <w:tblPr>
         <w:tblStyle w:val="TableGrid"/>
         <w:tblW w:w="0" w:type="auto"/>
-        <w:tblLook w:val="04A0" w:firstRow="1" w:lastRow="0" w:firstColumn="1" w:lastColumn="0" w:noHBand="0" w:noVBand="1"/>
+        <w:tblLook w:val="04A0"/>
       </w:tblPr>
       <w:tblGrid>
         <w:gridCol w:w="2943"/>
@@ -17892,7 +18030,7 @@
       <w:tblPr>
         <w:tblStyle w:val="TableGrid"/>
         <w:tblW w:w="0" w:type="auto"/>
-        <w:tblLook w:val="04A0" w:firstRow="1" w:lastRow="0" w:firstColumn="1" w:lastColumn="0" w:noHBand="0" w:noVBand="1"/>
+        <w:tblLook w:val="04A0"/>
       </w:tblPr>
       <w:tblGrid>
         <w:gridCol w:w="2943"/>
@@ -18220,7 +18358,7 @@
       <w:tblPr>
         <w:tblStyle w:val="TableGrid"/>
         <w:tblW w:w="0" w:type="auto"/>
-        <w:tblLook w:val="04A0" w:firstRow="1" w:lastRow="0" w:firstColumn="1" w:lastColumn="0" w:noHBand="0" w:noVBand="1"/>
+        <w:tblLook w:val="04A0"/>
       </w:tblPr>
       <w:tblGrid>
         <w:gridCol w:w="2943"/>
@@ -18518,7 +18656,7 @@
       <w:tblPr>
         <w:tblStyle w:val="TableGrid"/>
         <w:tblW w:w="0" w:type="auto"/>
-        <w:tblLook w:val="04A0" w:firstRow="1" w:lastRow="0" w:firstColumn="1" w:lastColumn="0" w:noHBand="0" w:noVBand="1"/>
+        <w:tblLook w:val="04A0"/>
       </w:tblPr>
       <w:tblGrid>
         <w:gridCol w:w="2943"/>
@@ -18906,7 +19044,7 @@
       <w:tblPr>
         <w:tblStyle w:val="TableGrid"/>
         <w:tblW w:w="0" w:type="auto"/>
-        <w:tblLook w:val="04A0" w:firstRow="1" w:lastRow="0" w:firstColumn="1" w:lastColumn="0" w:noHBand="0" w:noVBand="1"/>
+        <w:tblLook w:val="04A0"/>
       </w:tblPr>
       <w:tblGrid>
         <w:gridCol w:w="2943"/>
@@ -19216,7 +19354,7 @@
       <w:tblPr>
         <w:tblStyle w:val="TableGrid"/>
         <w:tblW w:w="0" w:type="auto"/>
-        <w:tblLook w:val="04A0" w:firstRow="1" w:lastRow="0" w:firstColumn="1" w:lastColumn="0" w:noHBand="0" w:noVBand="1"/>
+        <w:tblLook w:val="04A0"/>
       </w:tblPr>
       <w:tblGrid>
         <w:gridCol w:w="2943"/>
@@ -19508,7 +19646,7 @@
       <w:tblPr>
         <w:tblStyle w:val="TableGrid"/>
         <w:tblW w:w="0" w:type="auto"/>
-        <w:tblLook w:val="04A0" w:firstRow="1" w:lastRow="0" w:firstColumn="1" w:lastColumn="0" w:noHBand="0" w:noVBand="1"/>
+        <w:tblLook w:val="04A0"/>
       </w:tblPr>
       <w:tblGrid>
         <w:gridCol w:w="2943"/>
@@ -19801,7 +19939,7 @@
       <w:tblPr>
         <w:tblStyle w:val="TableGrid"/>
         <w:tblW w:w="0" w:type="auto"/>
-        <w:tblLook w:val="04A0" w:firstRow="1" w:lastRow="0" w:firstColumn="1" w:lastColumn="0" w:noHBand="0" w:noVBand="1"/>
+        <w:tblLook w:val="04A0"/>
       </w:tblPr>
       <w:tblGrid>
         <w:gridCol w:w="2943"/>
@@ -20206,7 +20344,7 @@
       <w:tblPr>
         <w:tblStyle w:val="TableGrid"/>
         <w:tblW w:w="0" w:type="auto"/>
-        <w:tblLook w:val="04A0" w:firstRow="1" w:lastRow="0" w:firstColumn="1" w:lastColumn="0" w:noHBand="0" w:noVBand="1"/>
+        <w:tblLook w:val="04A0"/>
       </w:tblPr>
       <w:tblGrid>
         <w:gridCol w:w="2943"/>
@@ -20504,7 +20642,7 @@
       <w:tblPr>
         <w:tblStyle w:val="TableGrid"/>
         <w:tblW w:w="0" w:type="auto"/>
-        <w:tblLook w:val="04A0" w:firstRow="1" w:lastRow="0" w:firstColumn="1" w:lastColumn="0" w:noHBand="0" w:noVBand="1"/>
+        <w:tblLook w:val="04A0"/>
       </w:tblPr>
       <w:tblGrid>
         <w:gridCol w:w="2943"/>
@@ -20797,7 +20935,7 @@
       <w:tblPr>
         <w:tblStyle w:val="TableGrid"/>
         <w:tblW w:w="0" w:type="auto"/>
-        <w:tblLook w:val="04A0" w:firstRow="1" w:lastRow="0" w:firstColumn="1" w:lastColumn="0" w:noHBand="0" w:noVBand="1"/>
+        <w:tblLook w:val="04A0"/>
       </w:tblPr>
       <w:tblGrid>
         <w:gridCol w:w="2943"/>
@@ -21089,7 +21227,7 @@
       <w:tblPr>
         <w:tblStyle w:val="TableGrid"/>
         <w:tblW w:w="0" w:type="auto"/>
-        <w:tblLook w:val="04A0" w:firstRow="1" w:lastRow="0" w:firstColumn="1" w:lastColumn="0" w:noHBand="0" w:noVBand="1"/>
+        <w:tblLook w:val="04A0"/>
       </w:tblPr>
       <w:tblGrid>
         <w:gridCol w:w="2943"/>
@@ -21381,7 +21519,7 @@
       <w:tblPr>
         <w:tblStyle w:val="TableGrid"/>
         <w:tblW w:w="0" w:type="auto"/>
-        <w:tblLook w:val="04A0" w:firstRow="1" w:lastRow="0" w:firstColumn="1" w:lastColumn="0" w:noHBand="0" w:noVBand="1"/>
+        <w:tblLook w:val="04A0"/>
       </w:tblPr>
       <w:tblGrid>
         <w:gridCol w:w="2943"/>
@@ -21674,7 +21812,7 @@
       <w:tblPr>
         <w:tblStyle w:val="TableGrid"/>
         <w:tblW w:w="0" w:type="auto"/>
-        <w:tblLook w:val="04A0" w:firstRow="1" w:lastRow="0" w:firstColumn="1" w:lastColumn="0" w:noHBand="0" w:noVBand="1"/>
+        <w:tblLook w:val="04A0"/>
       </w:tblPr>
       <w:tblGrid>
         <w:gridCol w:w="2943"/>
@@ -21966,7 +22104,7 @@
       <w:tblPr>
         <w:tblStyle w:val="TableGrid"/>
         <w:tblW w:w="0" w:type="auto"/>
-        <w:tblLook w:val="04A0" w:firstRow="1" w:lastRow="0" w:firstColumn="1" w:lastColumn="0" w:noHBand="0" w:noVBand="1"/>
+        <w:tblLook w:val="04A0"/>
       </w:tblPr>
       <w:tblGrid>
         <w:gridCol w:w="2943"/>
@@ -22258,7 +22396,7 @@
       <w:tblPr>
         <w:tblStyle w:val="TableGrid"/>
         <w:tblW w:w="0" w:type="auto"/>
-        <w:tblLook w:val="04A0" w:firstRow="1" w:lastRow="0" w:firstColumn="1" w:lastColumn="0" w:noHBand="0" w:noVBand="1"/>
+        <w:tblLook w:val="04A0"/>
       </w:tblPr>
       <w:tblGrid>
         <w:gridCol w:w="2943"/>
@@ -22557,7 +22695,7 @@
       <w:tblPr>
         <w:tblStyle w:val="TableGrid"/>
         <w:tblW w:w="0" w:type="auto"/>
-        <w:tblLook w:val="04A0" w:firstRow="1" w:lastRow="0" w:firstColumn="1" w:lastColumn="0" w:noHBand="0" w:noVBand="1"/>
+        <w:tblLook w:val="04A0"/>
       </w:tblPr>
       <w:tblGrid>
         <w:gridCol w:w="2943"/>
@@ -22843,7 +22981,7 @@
       <w:tblPr>
         <w:tblStyle w:val="TableGrid"/>
         <w:tblW w:w="0" w:type="auto"/>
-        <w:tblLook w:val="04A0" w:firstRow="1" w:lastRow="0" w:firstColumn="1" w:lastColumn="0" w:noHBand="0" w:noVBand="1"/>
+        <w:tblLook w:val="04A0"/>
       </w:tblPr>
       <w:tblGrid>
         <w:gridCol w:w="2943"/>
@@ -23173,7 +23311,7 @@
       <w:tblPr>
         <w:tblStyle w:val="TableGrid"/>
         <w:tblW w:w="0" w:type="auto"/>
-        <w:tblLook w:val="04A0" w:firstRow="1" w:lastRow="0" w:firstColumn="1" w:lastColumn="0" w:noHBand="0" w:noVBand="1"/>
+        <w:tblLook w:val="04A0"/>
       </w:tblPr>
       <w:tblGrid>
         <w:gridCol w:w="2943"/>
@@ -23490,7 +23628,7 @@
       <w:tblPr>
         <w:tblStyle w:val="TableGrid"/>
         <w:tblW w:w="0" w:type="auto"/>
-        <w:tblLook w:val="04A0" w:firstRow="1" w:lastRow="0" w:firstColumn="1" w:lastColumn="0" w:noHBand="0" w:noVBand="1"/>
+        <w:tblLook w:val="04A0"/>
       </w:tblPr>
       <w:tblGrid>
         <w:gridCol w:w="2943"/>
@@ -23795,7 +23933,7 @@
       <w:tblPr>
         <w:tblStyle w:val="TableGrid"/>
         <w:tblW w:w="0" w:type="auto"/>
-        <w:tblLook w:val="04A0" w:firstRow="1" w:lastRow="0" w:firstColumn="1" w:lastColumn="0" w:noHBand="0" w:noVBand="1"/>
+        <w:tblLook w:val="04A0"/>
       </w:tblPr>
       <w:tblGrid>
         <w:gridCol w:w="2943"/>
@@ -24106,7 +24244,7 @@
       <w:tblPr>
         <w:tblStyle w:val="TableGrid"/>
         <w:tblW w:w="0" w:type="auto"/>
-        <w:tblLook w:val="04A0" w:firstRow="1" w:lastRow="0" w:firstColumn="1" w:lastColumn="0" w:noHBand="0" w:noVBand="1"/>
+        <w:tblLook w:val="04A0"/>
       </w:tblPr>
       <w:tblGrid>
         <w:gridCol w:w="2943"/>
@@ -24404,7 +24542,7 @@
       <w:tblPr>
         <w:tblStyle w:val="TableGrid"/>
         <w:tblW w:w="0" w:type="auto"/>
-        <w:tblLook w:val="04A0" w:firstRow="1" w:lastRow="0" w:firstColumn="1" w:lastColumn="0" w:noHBand="0" w:noVBand="1"/>
+        <w:tblLook w:val="04A0"/>
       </w:tblPr>
       <w:tblGrid>
         <w:gridCol w:w="2943"/>
@@ -24717,7 +24855,7 @@
       <w:tblPr>
         <w:tblStyle w:val="TableGrid"/>
         <w:tblW w:w="0" w:type="auto"/>
-        <w:tblLook w:val="04A0" w:firstRow="1" w:lastRow="0" w:firstColumn="1" w:lastColumn="0" w:noHBand="0" w:noVBand="1"/>
+        <w:tblLook w:val="04A0"/>
       </w:tblPr>
       <w:tblGrid>
         <w:gridCol w:w="2943"/>
@@ -25015,7 +25153,7 @@
       <w:tblPr>
         <w:tblStyle w:val="TableGrid"/>
         <w:tblW w:w="0" w:type="auto"/>
-        <w:tblLook w:val="04A0" w:firstRow="1" w:lastRow="0" w:firstColumn="1" w:lastColumn="0" w:noHBand="0" w:noVBand="1"/>
+        <w:tblLook w:val="04A0"/>
       </w:tblPr>
       <w:tblGrid>
         <w:gridCol w:w="2943"/>
@@ -25326,7 +25464,7 @@
       <w:tblPr>
         <w:tblStyle w:val="TableGrid"/>
         <w:tblW w:w="0" w:type="auto"/>
-        <w:tblLook w:val="04A0" w:firstRow="1" w:lastRow="0" w:firstColumn="1" w:lastColumn="0" w:noHBand="0" w:noVBand="1"/>
+        <w:tblLook w:val="04A0"/>
       </w:tblPr>
       <w:tblGrid>
         <w:gridCol w:w="2943"/>
@@ -25620,7 +25758,7 @@
       <w:tblPr>
         <w:tblStyle w:val="TableGrid"/>
         <w:tblW w:w="0" w:type="auto"/>
-        <w:tblLook w:val="04A0" w:firstRow="1" w:lastRow="0" w:firstColumn="1" w:lastColumn="0" w:noHBand="0" w:noVBand="1"/>
+        <w:tblLook w:val="04A0"/>
       </w:tblPr>
       <w:tblGrid>
         <w:gridCol w:w="2943"/>
@@ -25906,7 +26044,7 @@
       <w:tblPr>
         <w:tblStyle w:val="TableGrid"/>
         <w:tblW w:w="0" w:type="auto"/>
-        <w:tblLook w:val="04A0" w:firstRow="1" w:lastRow="0" w:firstColumn="1" w:lastColumn="0" w:noHBand="0" w:noVBand="1"/>
+        <w:tblLook w:val="04A0"/>
       </w:tblPr>
       <w:tblGrid>
         <w:gridCol w:w="2943"/>
@@ -26198,7 +26336,7 @@
       <w:tblPr>
         <w:tblStyle w:val="TableGrid"/>
         <w:tblW w:w="0" w:type="auto"/>
-        <w:tblLook w:val="04A0" w:firstRow="1" w:lastRow="0" w:firstColumn="1" w:lastColumn="0" w:noHBand="0" w:noVBand="1"/>
+        <w:tblLook w:val="04A0"/>
       </w:tblPr>
       <w:tblGrid>
         <w:gridCol w:w="2943"/>
@@ -26574,7 +26712,7 @@
       <w:tblPr>
         <w:tblStyle w:val="TableGrid"/>
         <w:tblW w:w="0" w:type="auto"/>
-        <w:tblLook w:val="04A0" w:firstRow="1" w:lastRow="0" w:firstColumn="1" w:lastColumn="0" w:noHBand="0" w:noVBand="1"/>
+        <w:tblLook w:val="04A0"/>
       </w:tblPr>
       <w:tblGrid>
         <w:gridCol w:w="2943"/>
@@ -26884,7 +27022,7 @@
       <w:tblPr>
         <w:tblStyle w:val="TableGrid"/>
         <w:tblW w:w="0" w:type="auto"/>
-        <w:tblLook w:val="04A0" w:firstRow="1" w:lastRow="0" w:firstColumn="1" w:lastColumn="0" w:noHBand="0" w:noVBand="1"/>
+        <w:tblLook w:val="04A0"/>
       </w:tblPr>
       <w:tblGrid>
         <w:gridCol w:w="2943"/>
@@ -27194,7 +27332,7 @@
       <w:tblPr>
         <w:tblStyle w:val="TableGrid"/>
         <w:tblW w:w="0" w:type="auto"/>
-        <w:tblLook w:val="04A0" w:firstRow="1" w:lastRow="0" w:firstColumn="1" w:lastColumn="0" w:noHBand="0" w:noVBand="1"/>
+        <w:tblLook w:val="04A0"/>
       </w:tblPr>
       <w:tblGrid>
         <w:gridCol w:w="2943"/>
@@ -27492,7 +27630,7 @@
       <w:tblPr>
         <w:tblStyle w:val="TableGrid"/>
         <w:tblW w:w="0" w:type="auto"/>
-        <w:tblLook w:val="04A0" w:firstRow="1" w:lastRow="0" w:firstColumn="1" w:lastColumn="0" w:noHBand="0" w:noVBand="1"/>
+        <w:tblLook w:val="04A0"/>
       </w:tblPr>
       <w:tblGrid>
         <w:gridCol w:w="2943"/>
@@ -27791,7 +27929,7 @@
       <w:tblPr>
         <w:tblStyle w:val="TableGrid"/>
         <w:tblW w:w="0" w:type="auto"/>
-        <w:tblLook w:val="04A0" w:firstRow="1" w:lastRow="0" w:firstColumn="1" w:lastColumn="0" w:noHBand="0" w:noVBand="1"/>
+        <w:tblLook w:val="04A0"/>
       </w:tblPr>
       <w:tblGrid>
         <w:gridCol w:w="2943"/>
@@ -28099,8 +28237,8 @@
       </w:pPr>
     </w:p>
     <w:sectPr>
-      <w:footerReference w:type="even" r:id="rId9"/>
-      <w:footerReference w:type="default" r:id="rId10"/>
+      <w:footerReference w:type="even" r:id="rId8"/>
+      <w:footerReference w:type="default" r:id="rId9"/>
       <w:pgSz w:w="12240" w:h="15840"/>
       <w:pgMar w:top="1440" w:right="1800" w:bottom="1440" w:left="1800" w:header="708" w:footer="708" w:gutter="0"/>
       <w:cols w:space="708"/>
@@ -28111,7 +28249,7 @@
 </file>
 
 <file path=word/endnotes.xml><?xml version="1.0" encoding="utf-8"?>
-<w:endnotes xmlns:wpc="http://schemas.microsoft.com/office/word/2010/wordprocessingCanvas" xmlns:mo="http://schemas.microsoft.com/office/mac/office/2008/main" xmlns:mc="http://schemas.openxmlformats.org/markup-compatibility/2006" xmlns:mv="urn:schemas-microsoft-com:mac:vml" xmlns:o="urn:schemas-microsoft-com:office:office" xmlns:r="http://schemas.openxmlformats.org/officeDocument/2006/relationships" xmlns:m="http://schemas.openxmlformats.org/officeDocument/2006/math" xmlns:v="urn:schemas-microsoft-com:vml" xmlns:wp14="http://schemas.microsoft.com/office/word/2010/wordprocessingDrawing" xmlns:wp="http://schemas.openxmlformats.org/drawingml/2006/wordprocessingDrawing" xmlns:w10="urn:schemas-microsoft-com:office:word" xmlns:w="http://schemas.openxmlformats.org/wordprocessingml/2006/main" xmlns:w14="http://schemas.microsoft.com/office/word/2010/wordml" xmlns:wpg="http://schemas.microsoft.com/office/word/2010/wordprocessingGroup" xmlns:wpi="http://schemas.microsoft.com/office/word/2010/wordprocessingInk" xmlns:wne="http://schemas.microsoft.com/office/word/2006/wordml" xmlns:wps="http://schemas.microsoft.com/office/word/2010/wordprocessingShape" mc:Ignorable="w14 wp14">
+<w:endnotes xmlns:ve="http://schemas.openxmlformats.org/markup-compatibility/2006" xmlns:o="urn:schemas-microsoft-com:office:office" xmlns:r="http://schemas.openxmlformats.org/officeDocument/2006/relationships" xmlns:m="http://schemas.openxmlformats.org/officeDocument/2006/math" xmlns:v="urn:schemas-microsoft-com:vml" xmlns:wp="http://schemas.openxmlformats.org/drawingml/2006/wordprocessingDrawing" xmlns:w10="urn:schemas-microsoft-com:office:word" xmlns:w="http://schemas.openxmlformats.org/wordprocessingml/2006/main" xmlns:wne="http://schemas.microsoft.com/office/word/2006/wordml">
   <w:endnote w:type="separator" w:id="-1">
     <w:p>
       <w:r>
@@ -28130,7 +28268,7 @@
 </file>
 
 <file path=word/footer1.xml><?xml version="1.0" encoding="utf-8"?>
-<w:ftr xmlns:wpc="http://schemas.microsoft.com/office/word/2010/wordprocessingCanvas" xmlns:mo="http://schemas.microsoft.com/office/mac/office/2008/main" xmlns:mc="http://schemas.openxmlformats.org/markup-compatibility/2006" xmlns:mv="urn:schemas-microsoft-com:mac:vml" xmlns:o="urn:schemas-microsoft-com:office:office" xmlns:r="http://schemas.openxmlformats.org/officeDocument/2006/relationships" xmlns:m="http://schemas.openxmlformats.org/officeDocument/2006/math" xmlns:v="urn:schemas-microsoft-com:vml" xmlns:wp14="http://schemas.microsoft.com/office/word/2010/wordprocessingDrawing" xmlns:wp="http://schemas.openxmlformats.org/drawingml/2006/wordprocessingDrawing" xmlns:w10="urn:schemas-microsoft-com:office:word" xmlns:w="http://schemas.openxmlformats.org/wordprocessingml/2006/main" xmlns:w14="http://schemas.microsoft.com/office/word/2010/wordml" xmlns:wpg="http://schemas.microsoft.com/office/word/2010/wordprocessingGroup" xmlns:wpi="http://schemas.microsoft.com/office/word/2010/wordprocessingInk" xmlns:wne="http://schemas.microsoft.com/office/word/2006/wordml" xmlns:wps="http://schemas.microsoft.com/office/word/2010/wordprocessingShape" mc:Ignorable="w14 wp14">
+<w:ftr xmlns:ve="http://schemas.openxmlformats.org/markup-compatibility/2006" xmlns:o="urn:schemas-microsoft-com:office:office" xmlns:r="http://schemas.openxmlformats.org/officeDocument/2006/relationships" xmlns:m="http://schemas.openxmlformats.org/officeDocument/2006/math" xmlns:v="urn:schemas-microsoft-com:vml" xmlns:wp="http://schemas.openxmlformats.org/drawingml/2006/wordprocessingDrawing" xmlns:w10="urn:schemas-microsoft-com:office:word" xmlns:w="http://schemas.openxmlformats.org/wordprocessingml/2006/main" xmlns:wne="http://schemas.microsoft.com/office/word/2006/wordml">
   <w:p>
     <w:pPr>
       <w:pStyle w:val="Footer"/>
@@ -28168,7 +28306,7 @@
 </file>
 
 <file path=word/footer2.xml><?xml version="1.0" encoding="utf-8"?>
-<w:ftr xmlns:wpc="http://schemas.microsoft.com/office/word/2010/wordprocessingCanvas" xmlns:mo="http://schemas.microsoft.com/office/mac/office/2008/main" xmlns:mc="http://schemas.openxmlformats.org/markup-compatibility/2006" xmlns:mv="urn:schemas-microsoft-com:mac:vml" xmlns:o="urn:schemas-microsoft-com:office:office" xmlns:r="http://schemas.openxmlformats.org/officeDocument/2006/relationships" xmlns:m="http://schemas.openxmlformats.org/officeDocument/2006/math" xmlns:v="urn:schemas-microsoft-com:vml" xmlns:wp14="http://schemas.microsoft.com/office/word/2010/wordprocessingDrawing" xmlns:wp="http://schemas.openxmlformats.org/drawingml/2006/wordprocessingDrawing" xmlns:w10="urn:schemas-microsoft-com:office:word" xmlns:w="http://schemas.openxmlformats.org/wordprocessingml/2006/main" xmlns:w14="http://schemas.microsoft.com/office/word/2010/wordml" xmlns:wpg="http://schemas.microsoft.com/office/word/2010/wordprocessingGroup" xmlns:wpi="http://schemas.microsoft.com/office/word/2010/wordprocessingInk" xmlns:wne="http://schemas.microsoft.com/office/word/2006/wordml" xmlns:wps="http://schemas.microsoft.com/office/word/2010/wordprocessingShape" mc:Ignorable="w14 wp14">
+<w:ftr xmlns:ve="http://schemas.openxmlformats.org/markup-compatibility/2006" xmlns:o="urn:schemas-microsoft-com:office:office" xmlns:r="http://schemas.openxmlformats.org/officeDocument/2006/relationships" xmlns:m="http://schemas.openxmlformats.org/officeDocument/2006/math" xmlns:v="urn:schemas-microsoft-com:vml" xmlns:wp="http://schemas.openxmlformats.org/drawingml/2006/wordprocessingDrawing" xmlns:w10="urn:schemas-microsoft-com:office:word" xmlns:w="http://schemas.openxmlformats.org/wordprocessingml/2006/main" xmlns:wne="http://schemas.microsoft.com/office/word/2006/wordml">
   <w:p>
     <w:pPr>
       <w:pStyle w:val="Footer"/>
@@ -28200,7 +28338,7 @@
         <w:rStyle w:val="PageNumber"/>
         <w:noProof/>
       </w:rPr>
-      <w:t>17</w:t>
+      <w:t>12</w:t>
     </w:r>
     <w:r>
       <w:rPr>
@@ -28219,7 +28357,7 @@
 </file>
 
 <file path=word/footnotes.xml><?xml version="1.0" encoding="utf-8"?>
-<w:footnotes xmlns:wpc="http://schemas.microsoft.com/office/word/2010/wordprocessingCanvas" xmlns:mo="http://schemas.microsoft.com/office/mac/office/2008/main" xmlns:mc="http://schemas.openxmlformats.org/markup-compatibility/2006" xmlns:mv="urn:schemas-microsoft-com:mac:vml" xmlns:o="urn:schemas-microsoft-com:office:office" xmlns:r="http://schemas.openxmlformats.org/officeDocument/2006/relationships" xmlns:m="http://schemas.openxmlformats.org/officeDocument/2006/math" xmlns:v="urn:schemas-microsoft-com:vml" xmlns:wp14="http://schemas.microsoft.com/office/word/2010/wordprocessingDrawing" xmlns:wp="http://schemas.openxmlformats.org/drawingml/2006/wordprocessingDrawing" xmlns:w10="urn:schemas-microsoft-com:office:word" xmlns:w="http://schemas.openxmlformats.org/wordprocessingml/2006/main" xmlns:w14="http://schemas.microsoft.com/office/word/2010/wordml" xmlns:wpg="http://schemas.microsoft.com/office/word/2010/wordprocessingGroup" xmlns:wpi="http://schemas.microsoft.com/office/word/2010/wordprocessingInk" xmlns:wne="http://schemas.microsoft.com/office/word/2006/wordml" xmlns:wps="http://schemas.microsoft.com/office/word/2010/wordprocessingShape" mc:Ignorable="w14 wp14">
+<w:footnotes xmlns:ve="http://schemas.openxmlformats.org/markup-compatibility/2006" xmlns:o="urn:schemas-microsoft-com:office:office" xmlns:r="http://schemas.openxmlformats.org/officeDocument/2006/relationships" xmlns:m="http://schemas.openxmlformats.org/officeDocument/2006/math" xmlns:v="urn:schemas-microsoft-com:vml" xmlns:wp="http://schemas.openxmlformats.org/drawingml/2006/wordprocessingDrawing" xmlns:w10="urn:schemas-microsoft-com:office:word" xmlns:w="http://schemas.openxmlformats.org/wordprocessingml/2006/main" xmlns:wne="http://schemas.microsoft.com/office/word/2006/wordml">
   <w:footnote w:type="separator" w:id="-1">
     <w:p>
       <w:r>
@@ -28238,7 +28376,7 @@
 </file>
 
 <file path=word/numbering.xml><?xml version="1.0" encoding="utf-8"?>
-<w:numbering xmlns:wpc="http://schemas.microsoft.com/office/word/2010/wordprocessingCanvas" xmlns:mo="http://schemas.microsoft.com/office/mac/office/2008/main" xmlns:mc="http://schemas.openxmlformats.org/markup-compatibility/2006" xmlns:mv="urn:schemas-microsoft-com:mac:vml" xmlns:o="urn:schemas-microsoft-com:office:office" xmlns:r="http://schemas.openxmlformats.org/officeDocument/2006/relationships" xmlns:m="http://schemas.openxmlformats.org/officeDocument/2006/math" xmlns:v="urn:schemas-microsoft-com:vml" xmlns:wp14="http://schemas.microsoft.com/office/word/2010/wordprocessingDrawing" xmlns:wp="http://schemas.openxmlformats.org/drawingml/2006/wordprocessingDrawing" xmlns:w10="urn:schemas-microsoft-com:office:word" xmlns:w="http://schemas.openxmlformats.org/wordprocessingml/2006/main" xmlns:w14="http://schemas.microsoft.com/office/word/2010/wordml" xmlns:wpg="http://schemas.microsoft.com/office/word/2010/wordprocessingGroup" xmlns:wpi="http://schemas.microsoft.com/office/word/2010/wordprocessingInk" xmlns:wne="http://schemas.microsoft.com/office/word/2006/wordml" xmlns:wps="http://schemas.microsoft.com/office/word/2010/wordprocessingShape" mc:Ignorable="w14 wp14">
+<w:numbering xmlns:ve="http://schemas.openxmlformats.org/markup-compatibility/2006" xmlns:o="urn:schemas-microsoft-com:office:office" xmlns:r="http://schemas.openxmlformats.org/officeDocument/2006/relationships" xmlns:m="http://schemas.openxmlformats.org/officeDocument/2006/math" xmlns:v="urn:schemas-microsoft-com:vml" xmlns:wp="http://schemas.openxmlformats.org/drawingml/2006/wordprocessingDrawing" xmlns:w10="urn:schemas-microsoft-com:office:word" xmlns:w="http://schemas.openxmlformats.org/wordprocessingml/2006/main" xmlns:wne="http://schemas.microsoft.com/office/word/2006/wordml">
   <w:abstractNum w:abstractNumId="0">
     <w:nsid w:val="06064816"/>
     <w:multiLevelType w:val="multilevel"/>
@@ -28804,7 +28942,7 @@
 </file>
 
 <file path=word/styles.xml><?xml version="1.0" encoding="utf-8"?>
-<w:styles xmlns:mc="http://schemas.openxmlformats.org/markup-compatibility/2006" xmlns:r="http://schemas.openxmlformats.org/officeDocument/2006/relationships" xmlns:w="http://schemas.openxmlformats.org/wordprocessingml/2006/main" xmlns:w14="http://schemas.microsoft.com/office/word/2010/wordml" mc:Ignorable="w14">
+<w:styles xmlns:r="http://schemas.openxmlformats.org/officeDocument/2006/relationships" xmlns:w="http://schemas.openxmlformats.org/wordprocessingml/2006/main">
   <w:docDefaults>
     <w:rPrDefault>
       <w:rPr>
@@ -28816,7 +28954,7 @@
     </w:rPrDefault>
     <w:pPrDefault/>
   </w:docDefaults>
-  <w:latentStyles w:defLockedState="0" w:defUIPriority="99" w:defSemiHidden="1" w:defUnhideWhenUsed="1" w:defQFormat="0" w:count="276">
+  <w:latentStyles w:defLockedState="0" w:defUIPriority="99" w:defSemiHidden="1" w:defUnhideWhenUsed="1" w:defQFormat="0" w:count="267">
     <w:lsdException w:name="Normal" w:semiHidden="0" w:uiPriority="0" w:unhideWhenUsed="0" w:qFormat="1"/>
     <w:lsdException w:name="heading 1" w:semiHidden="0" w:uiPriority="9" w:unhideWhenUsed="0" w:qFormat="1"/>
     <w:lsdException w:name="heading 2" w:uiPriority="9" w:qFormat="1"/>
@@ -28971,6 +29109,7 @@
     <w:uiPriority w:val="99"/>
     <w:semiHidden/>
     <w:unhideWhenUsed/>
+    <w:qFormat/>
     <w:tblPr>
       <w:tblInd w:w="0" w:type="dxa"/>
       <w:tblCellMar>
@@ -29627,7 +29766,7 @@
 </file>
 
 <file path=customXml/itemProps1.xml><?xml version="1.0" encoding="utf-8"?>
-<ds:datastoreItem xmlns:ds="http://schemas.openxmlformats.org/officeDocument/2006/customXml" ds:itemID="{61E1EB94-3518-3E40-B7E5-CF3DE1F20DF6}">
+<ds:datastoreItem xmlns:ds="http://schemas.openxmlformats.org/officeDocument/2006/customXml" ds:itemID="{4F617D76-9F8A-4E52-9044-72255FF6BBFC}">
   <ds:schemaRefs>
     <ds:schemaRef ds:uri="http://schemas.openxmlformats.org/officeDocument/2006/bibliography"/>
   </ds:schemaRefs>

</xml_diff>